<commit_message>
[back] some fixes in docx
</commit_message>
<xml_diff>
--- a/web/templates/word/double_count_approval_template.docx
+++ b/web/templates/word/double_count_approval_template.docx
@@ -564,15 +564,7 @@
           <w:color w:val="000000"/>
           <w:shd w:fill="auto" w:val="clear"/>
         </w:rPr>
-        <w:t xml:space="preserve">Les quantités de biocarburants reconnus </w:t>
-      </w:r>
-      <w:r>
-        <w:rPr>
-          <w:rFonts w:eastAsia="Times New Roman" w:cs="Times New Roman" w:ascii="Times New Roman" w:hAnsi="Times New Roman"/>
-          <w:color w:val="000000"/>
-          <w:shd w:fill="auto" w:val="clear"/>
-        </w:rPr>
-        <w:t>sont de :</w:t>
+        <w:t>Les quantités de biocarburants reconnus sont de :</w:t>
       </w:r>
     </w:p>
     <w:p>
@@ -934,7 +926,7 @@
           <w:color w:val="000000"/>
           <w:shd w:fill="auto" w:val="clear"/>
         </w:rPr>
-        <w:t>., produite dans l’unité mentionnée à l’article 1 peut être comptabilisée pour le double de sa valeur réelle comme prévu à l’article D. 641-13 du code de l’énergie et dans les conditions prévues au titre III du décret n° 2019-570 du 7 juin 2019 modifié par le décret n° 2023-1420 du 29 Décembre 2023.</w:t>
+        <w:t>, produite dans l’unité mentionnée à l’article 1 peut être comptabilisée pour le double de sa valeur réelle comme prévu à l’article D. 641-13 du code de l’énergie et dans les conditions prévues au titre III du décret n° 2019-570 du 7 juin 2019 modifié par le décret n° 2023-1420 du 29 Décembre 2023.</w:t>
       </w:r>
     </w:p>
     <w:p>
@@ -983,7 +975,7 @@
       </w:r>
       <w:sdt>
         <w:sdtPr>
-          <w:id w:val="844524492"/>
+          <w:id w:val="1842147181"/>
         </w:sdtPr>
         <w:sdtContent>
           <w:r>
@@ -1040,7 +1032,16 @@
           <w:color w:val="000000"/>
           <w:shd w:fill="auto" w:val="clear"/>
         </w:rPr>
-        <w:t>Article 3</w:t>
+        <w:t xml:space="preserve">Article </w:t>
+      </w:r>
+      <w:r>
+        <w:rPr>
+          <w:rFonts w:eastAsia="Times New Roman" w:cs="Times New Roman" w:ascii="Times New Roman" w:hAnsi="Times New Roman"/>
+          <w:b/>
+          <w:color w:val="000000"/>
+          <w:shd w:fill="auto" w:val="clear"/>
+        </w:rPr>
+        <w:t>4</w:t>
       </w:r>
     </w:p>
     <w:p>
@@ -1061,6 +1062,44 @@
           <w:shd w:fill="auto" w:val="clear"/>
         </w:rPr>
         <w:t>La présente décision peut être contestée devant le tribunal administratif compétent dans un délai de deux mois à compter de sa notification, conformément à l’article R421-1 du code de justice administrative. Un recours gracieux peut également être introduit devant l’administration dans un délai de deux mois à compter de la notification de la décision, par lettre recommandée avec avis de réception adressée à la Direction Générale de l'Énergie et du Climat, Tour Séquoia, 92 055, la Défense Cedex. Le silence gardé par l’administration pendant plus de deux mois emporte décision implicite de rejet, qui peut également être contestée dans un délai de deux mois devant le tribunal administratif compétent.</w:t>
+      </w:r>
+    </w:p>
+    <w:p>
+      <w:pPr>
+        <w:pStyle w:val="SNArticle"/>
+        <w:rPr>
+          <w:bCs/>
+        </w:rPr>
+      </w:pPr>
+      <w:r>
+        <w:rPr>
+          <w:bCs/>
+        </w:rPr>
+        <w:t xml:space="preserve">Article </w:t>
+      </w:r>
+      <w:r>
+        <w:rPr>
+          <w:bCs/>
+        </w:rPr>
+        <w:t>5</w:t>
+      </w:r>
+    </w:p>
+    <w:p>
+      <w:pPr>
+        <w:pStyle w:val="Textbody"/>
+        <w:widowControl/>
+        <w:jc w:val="both"/>
+        <w:rPr>
+          <w:shd w:fill="FFFFFF" w:val="clear"/>
+        </w:rPr>
+      </w:pPr>
+      <w:r>
+        <w:rPr>
+          <w:rFonts w:eastAsia="Times New Roman" w:cs="Times New Roman"/>
+          <w:color w:val="000000"/>
+          <w:shd w:fill="FFFFFF" w:val="clear"/>
+        </w:rPr>
+        <w:t>Pour l’application de cette décision, les déchets industriels correspondent au point d de l’annexe IX-A de la directive européenne 2009/28/CE relative à la promotion de l’utilisation de l’énergie produite à partir de sources renouvelables.</w:t>
       </w:r>
     </w:p>
     <w:p>
@@ -1082,7 +1121,16 @@
           <w:color w:val="000000"/>
           <w:shd w:fill="auto" w:val="clear"/>
         </w:rPr>
-        <w:t>Article 4</w:t>
+        <w:t xml:space="preserve">Article </w:t>
+      </w:r>
+      <w:r>
+        <w:rPr>
+          <w:rFonts w:eastAsia="Times New Roman" w:cs="Times New Roman" w:ascii="Times New Roman" w:hAnsi="Times New Roman"/>
+          <w:b/>
+          <w:color w:val="000000"/>
+          <w:shd w:fill="auto" w:val="clear"/>
+        </w:rPr>
+        <w:t>6</w:t>
       </w:r>
     </w:p>
     <w:p>
@@ -1107,7 +1155,7 @@
       </w:r>
       <w:sdt>
         <w:sdtPr>
-          <w:id w:val="127977102"/>
+          <w:id w:val="1971538413"/>
         </w:sdtPr>
         <w:sdtContent>
           <w:commentRangeStart w:id="2"/>
@@ -1153,7 +1201,7 @@
       </w:r>
       <w:sdt>
         <w:sdtPr>
-          <w:id w:val="1636380968"/>
+          <w:id w:val="239167535"/>
         </w:sdtPr>
         <w:sdtContent>
           <w:r>
@@ -1388,44 +1436,38 @@
       <w:pPr>
         <w:pStyle w:val="Normal"/>
         <w:widowControl/>
-        <w:spacing w:before="0" w:after="238"/>
-        <w:ind w:firstLine="720"/>
-        <w:jc w:val="both"/>
-        <w:rPr>
-          <w:rFonts w:ascii="Times New Roman" w:hAnsi="Times New Roman" w:eastAsia="Times New Roman" w:cs="Times New Roman"/>
-          <w:color w:val="000000"/>
-          <w:highlight w:val="none"/>
-          <w:shd w:fill="auto" w:val="clear"/>
-        </w:rPr>
-      </w:pPr>
-      <w:r>
-        <w:rPr>
-          <w:rFonts w:eastAsia="Times New Roman" w:cs="Times New Roman" w:ascii="Times New Roman" w:hAnsi="Times New Roman"/>
-          <w:color w:val="000000"/>
-          <w:shd w:fill="auto" w:val="clear"/>
-        </w:rPr>
+        <w:rPr>
+          <w:color w:val="000000"/>
+          <w:highlight w:val="none"/>
+          <w:shd w:fill="auto" w:val="clear"/>
+        </w:rPr>
+      </w:pPr>
+      <w:r>
+        <w:rPr>
+          <w:rFonts w:eastAsia="Times New Roman" w:cs="Times New Roman" w:ascii="Times New Roman" w:hAnsi="Times New Roman"/>
+          <w:color w:val="000000"/>
+          <w:shd w:fill="auto" w:val="clear"/>
+        </w:rPr>
+        <w:t>Pour le directeur général de la performance économique et environnementale des</w:t>
       </w:r>
     </w:p>
     <w:p>
       <w:pPr>
         <w:pStyle w:val="Normal"/>
         <w:widowControl/>
-        <w:spacing w:before="0" w:after="238"/>
-        <w:ind w:firstLine="720"/>
-        <w:jc w:val="both"/>
-        <w:rPr>
-          <w:rFonts w:ascii="Times New Roman" w:hAnsi="Times New Roman" w:eastAsia="Times New Roman" w:cs="Times New Roman"/>
-          <w:color w:val="000000"/>
-          <w:highlight w:val="none"/>
-          <w:shd w:fill="auto" w:val="clear"/>
-        </w:rPr>
-      </w:pPr>
-      <w:r>
-        <w:rPr>
-          <w:rFonts w:eastAsia="Times New Roman" w:cs="Times New Roman" w:ascii="Times New Roman" w:hAnsi="Times New Roman"/>
-          <w:color w:val="000000"/>
-          <w:shd w:fill="auto" w:val="clear"/>
-        </w:rPr>
+        <w:rPr>
+          <w:color w:val="000000"/>
+          <w:highlight w:val="none"/>
+          <w:shd w:fill="auto" w:val="clear"/>
+        </w:rPr>
+      </w:pPr>
+      <w:r>
+        <w:rPr>
+          <w:rFonts w:eastAsia="Times New Roman" w:cs="Times New Roman" w:ascii="Times New Roman" w:hAnsi="Times New Roman"/>
+          <w:color w:val="000000"/>
+          <w:shd w:fill="auto" w:val="clear"/>
+        </w:rPr>
+        <w:t>entreprises et par délégation,</w:t>
       </w:r>
     </w:p>
     <w:p>
@@ -1444,179 +1486,7 @@
           <w:color w:val="000000"/>
           <w:shd w:fill="auto" w:val="clear"/>
         </w:rPr>
-        <w:t>Pour le directeur général de la performance économique et environnementale des</w:t>
-      </w:r>
-    </w:p>
-    <w:p>
-      <w:pPr>
-        <w:pStyle w:val="Normal"/>
-        <w:widowControl/>
-        <w:rPr>
-          <w:color w:val="000000"/>
-          <w:highlight w:val="none"/>
-          <w:shd w:fill="auto" w:val="clear"/>
-        </w:rPr>
-      </w:pPr>
-      <w:r>
-        <w:rPr>
-          <w:rFonts w:eastAsia="Times New Roman" w:cs="Times New Roman" w:ascii="Times New Roman" w:hAnsi="Times New Roman"/>
-          <w:color w:val="000000"/>
-          <w:shd w:fill="auto" w:val="clear"/>
-        </w:rPr>
-        <w:t>entreprises et par délégation,</w:t>
-      </w:r>
-    </w:p>
-    <w:p>
-      <w:pPr>
-        <w:pStyle w:val="Normal"/>
-        <w:widowControl/>
-        <w:rPr>
-          <w:color w:val="000000"/>
-          <w:highlight w:val="none"/>
-          <w:shd w:fill="auto" w:val="clear"/>
-        </w:rPr>
-      </w:pPr>
-      <w:r>
-        <w:rPr>
-          <w:rFonts w:eastAsia="Times New Roman" w:cs="Times New Roman" w:ascii="Times New Roman" w:hAnsi="Times New Roman"/>
-          <w:color w:val="000000"/>
-          <w:shd w:fill="auto" w:val="clear"/>
-        </w:rPr>
         <w:t>La Sous-Directrice des filières forêts-bois, cheval et bioéconomie</w:t>
-      </w:r>
-    </w:p>
-    <w:p>
-      <w:pPr>
-        <w:pStyle w:val="Normal"/>
-        <w:widowControl/>
-        <w:rPr>
-          <w:rFonts w:ascii="Times New Roman" w:hAnsi="Times New Roman" w:eastAsia="Times New Roman" w:cs="Times New Roman"/>
-          <w:color w:val="000000"/>
-          <w:highlight w:val="none"/>
-          <w:shd w:fill="auto" w:val="clear"/>
-        </w:rPr>
-      </w:pPr>
-      <w:r>
-        <w:rPr>
-          <w:rFonts w:eastAsia="Times New Roman" w:cs="Times New Roman" w:ascii="Times New Roman" w:hAnsi="Times New Roman"/>
-          <w:color w:val="000000"/>
-          <w:shd w:fill="auto" w:val="clear"/>
-        </w:rPr>
-      </w:r>
-    </w:p>
-    <w:p>
-      <w:pPr>
-        <w:pStyle w:val="Normal"/>
-        <w:widowControl/>
-        <w:ind w:firstLine="720"/>
-        <w:rPr>
-          <w:rFonts w:ascii="Times New Roman" w:hAnsi="Times New Roman" w:eastAsia="Times New Roman" w:cs="Times New Roman"/>
-          <w:color w:val="000000"/>
-          <w:sz w:val="16"/>
-          <w:szCs w:val="16"/>
-          <w:highlight w:val="none"/>
-          <w:shd w:fill="auto" w:val="clear"/>
-        </w:rPr>
-      </w:pPr>
-      <w:r>
-        <w:rPr>
-          <w:rFonts w:eastAsia="Times New Roman" w:cs="Times New Roman" w:ascii="Times New Roman" w:hAnsi="Times New Roman"/>
-          <w:color w:val="000000"/>
-          <w:sz w:val="16"/>
-          <w:szCs w:val="16"/>
-          <w:shd w:fill="auto" w:val="clear"/>
-        </w:rPr>
-      </w:r>
-    </w:p>
-    <w:p>
-      <w:pPr>
-        <w:pStyle w:val="Normal"/>
-        <w:widowControl/>
-        <w:ind w:firstLine="720"/>
-        <w:rPr>
-          <w:rFonts w:ascii="Times New Roman" w:hAnsi="Times New Roman" w:eastAsia="Times New Roman" w:cs="Times New Roman"/>
-          <w:color w:val="000000"/>
-          <w:sz w:val="16"/>
-          <w:szCs w:val="16"/>
-          <w:highlight w:val="none"/>
-          <w:shd w:fill="auto" w:val="clear"/>
-        </w:rPr>
-      </w:pPr>
-      <w:r>
-        <w:rPr>
-          <w:rFonts w:eastAsia="Times New Roman" w:cs="Times New Roman" w:ascii="Times New Roman" w:hAnsi="Times New Roman"/>
-          <w:color w:val="000000"/>
-          <w:sz w:val="16"/>
-          <w:szCs w:val="16"/>
-          <w:shd w:fill="auto" w:val="clear"/>
-        </w:rPr>
-      </w:r>
-    </w:p>
-    <w:p>
-      <w:pPr>
-        <w:pStyle w:val="Normal"/>
-        <w:widowControl/>
-        <w:rPr>
-          <w:rFonts w:ascii="Times New Roman" w:hAnsi="Times New Roman" w:eastAsia="Times New Roman" w:cs="Times New Roman"/>
-          <w:color w:val="000000"/>
-          <w:sz w:val="16"/>
-          <w:szCs w:val="16"/>
-          <w:highlight w:val="none"/>
-          <w:shd w:fill="auto" w:val="clear"/>
-        </w:rPr>
-      </w:pPr>
-      <w:r>
-        <w:rPr>
-          <w:rFonts w:eastAsia="Times New Roman" w:cs="Times New Roman" w:ascii="Times New Roman" w:hAnsi="Times New Roman"/>
-          <w:color w:val="000000"/>
-          <w:sz w:val="16"/>
-          <w:szCs w:val="16"/>
-          <w:shd w:fill="auto" w:val="clear"/>
-        </w:rPr>
-      </w:r>
-    </w:p>
-    <w:p>
-      <w:pPr>
-        <w:pStyle w:val="Normal"/>
-        <w:widowControl/>
-        <w:ind w:firstLine="720"/>
-        <w:rPr>
-          <w:rFonts w:ascii="Times New Roman" w:hAnsi="Times New Roman" w:eastAsia="Times New Roman" w:cs="Times New Roman"/>
-          <w:color w:val="000000"/>
-          <w:sz w:val="16"/>
-          <w:szCs w:val="16"/>
-          <w:highlight w:val="none"/>
-          <w:shd w:fill="auto" w:val="clear"/>
-        </w:rPr>
-      </w:pPr>
-      <w:r>
-        <w:rPr>
-          <w:rFonts w:eastAsia="Times New Roman" w:cs="Times New Roman" w:ascii="Times New Roman" w:hAnsi="Times New Roman"/>
-          <w:color w:val="000000"/>
-          <w:sz w:val="16"/>
-          <w:szCs w:val="16"/>
-          <w:shd w:fill="auto" w:val="clear"/>
-        </w:rPr>
-      </w:r>
-    </w:p>
-    <w:p>
-      <w:pPr>
-        <w:pStyle w:val="Normal"/>
-        <w:keepNext w:val="false"/>
-        <w:keepLines w:val="false"/>
-        <w:widowControl w:val="false"/>
-        <w:shd w:val="clear" w:fill="auto"/>
-        <w:spacing w:lineRule="auto" w:line="276" w:before="0" w:after="0"/>
-        <w:ind w:left="0" w:right="0" w:hanging="0"/>
-        <w:jc w:val="left"/>
-        <w:rPr>
-          <w:color w:val="000000"/>
-          <w:highlight w:val="none"/>
-          <w:shd w:fill="auto" w:val="clear"/>
-        </w:rPr>
-      </w:pPr>
-      <w:r>
-        <w:rPr/>
       </w:r>
     </w:p>
     <w:sectPr>

</xml_diff>

<commit_message>
[back] fix DI in docx
</commit_message>
<xml_diff>
--- a/web/templates/word/double_count_approval_template.docx
+++ b/web/templates/word/double_count_approval_template.docx
@@ -971,27 +971,11 @@
           <w:color w:val="000000"/>
           <w:shd w:fill="auto" w:val="clear"/>
         </w:rPr>
-        <w:t xml:space="preserve">La part énergétique </w:t>
-      </w:r>
-      <w:r>
-        <w:rPr>
-          <w:rFonts w:eastAsia="Times New Roman" w:cs="Times New Roman" w:ascii="Times New Roman" w:hAnsi="Times New Roman"/>
-          <w:color w:val="000000"/>
-          <w:shd w:fill="auto" w:val="clear"/>
-        </w:rPr>
-        <w:t>des</w:t>
-      </w:r>
-      <w:r>
-        <w:rPr>
-          <w:rFonts w:eastAsia="Times New Roman" w:cs="Times New Roman" w:ascii="Times New Roman" w:hAnsi="Times New Roman"/>
-          <w:color w:val="000000"/>
-          <w:shd w:fill="auto" w:val="clear"/>
-        </w:rPr>
-        <w:t xml:space="preserve"> </w:t>
+        <w:t xml:space="preserve">La part énergétique des </w:t>
       </w:r>
       <w:sdt>
         <w:sdtPr>
-          <w:id w:val="649751194"/>
+          <w:id w:val="1549404020"/>
         </w:sdtPr>
         <w:sdtContent>
           <w:r>
@@ -1005,7 +989,23 @@
           <w:color w:val="000000"/>
           <w:shd w:fill="auto" w:val="clear"/>
         </w:rPr>
-        <w:t>«DECHETS_INDUSTRIELS»</w:t>
+        <w:t>«</w:t>
+      </w:r>
+      <w:r>
+        <w:rPr>
+          <w:rFonts w:eastAsia="Times New Roman" w:cs="Times New Roman" w:ascii="Times New Roman" w:hAnsi="Times New Roman"/>
+          <w:color w:val="000000"/>
+          <w:shd w:fill="auto" w:val="clear"/>
+        </w:rPr>
+        <w:t>YYYY</w:t>
+      </w:r>
+      <w:r>
+        <w:rPr>
+          <w:rFonts w:eastAsia="Times New Roman" w:cs="Times New Roman" w:ascii="Times New Roman" w:hAnsi="Times New Roman"/>
+          <w:color w:val="000000"/>
+          <w:shd w:fill="auto" w:val="clear"/>
+        </w:rPr>
+        <w:t>»</w:t>
       </w:r>
       <w:r>
         <w:rPr/>
@@ -1040,13 +1040,7 @@
         <w:rPr>
           <w:bCs/>
         </w:rPr>
-        <w:t xml:space="preserve">Article </w:t>
-      </w:r>
-      <w:r>
-        <w:rPr>
-          <w:bCs/>
-        </w:rPr>
-        <w:t>4</w:t>
+        <w:t>Article 4</w:t>
       </w:r>
     </w:p>
     <w:p>
@@ -1088,16 +1082,7 @@
           <w:color w:val="000000"/>
           <w:shd w:fill="auto" w:val="clear"/>
         </w:rPr>
-        <w:t xml:space="preserve">Article </w:t>
-      </w:r>
-      <w:r>
-        <w:rPr>
-          <w:rFonts w:eastAsia="Times New Roman" w:cs="Times New Roman" w:ascii="Times New Roman" w:hAnsi="Times New Roman"/>
-          <w:b/>
-          <w:color w:val="000000"/>
-          <w:shd w:fill="auto" w:val="clear"/>
-        </w:rPr>
-        <w:t>5</w:t>
+        <w:t>Article 5</w:t>
       </w:r>
     </w:p>
     <w:p>
@@ -1164,7 +1149,7 @@
       </w:r>
       <w:sdt>
         <w:sdtPr>
-          <w:id w:val="823633238"/>
+          <w:id w:val="166138183"/>
         </w:sdtPr>
         <w:sdtContent>
           <w:commentRangeStart w:id="2"/>
@@ -1210,7 +1195,7 @@
       </w:r>
       <w:sdt>
         <w:sdtPr>
-          <w:id w:val="146605570"/>
+          <w:id w:val="1111181693"/>
         </w:sdtPr>
         <w:sdtContent>
           <w:r>

</xml_diff>

<commit_message>
[back] fix double count template
</commit_message>
<xml_diff>
--- a/web/templates/word/double_count_approval_template.docx
+++ b/web/templates/word/double_count_approval_template.docx
@@ -971,11 +971,11 @@
           <w:color w:val="000000"/>
           <w:shd w:fill="auto" w:val="clear"/>
         </w:rPr>
-        <w:t xml:space="preserve">La part énergétique des </w:t>
+        <w:t xml:space="preserve">La part énergétique </w:t>
       </w:r>
       <w:sdt>
         <w:sdtPr>
-          <w:id w:val="1549404020"/>
+          <w:id w:val="896775559"/>
         </w:sdtPr>
         <w:sdtContent>
           <w:r>
@@ -997,15 +997,7 @@
           <w:color w:val="000000"/>
           <w:shd w:fill="auto" w:val="clear"/>
         </w:rPr>
-        <w:t>YYYY</w:t>
-      </w:r>
-      <w:r>
-        <w:rPr>
-          <w:rFonts w:eastAsia="Times New Roman" w:cs="Times New Roman" w:ascii="Times New Roman" w:hAnsi="Times New Roman"/>
-          <w:color w:val="000000"/>
-          <w:shd w:fill="auto" w:val="clear"/>
-        </w:rPr>
-        <w:t>»</w:t>
+        <w:t>YYYY»</w:t>
       </w:r>
       <w:r>
         <w:rPr/>
@@ -1149,7 +1141,7 @@
       </w:r>
       <w:sdt>
         <w:sdtPr>
-          <w:id w:val="166138183"/>
+          <w:id w:val="1715231336"/>
         </w:sdtPr>
         <w:sdtContent>
           <w:commentRangeStart w:id="2"/>
@@ -1195,7 +1187,7 @@
       </w:r>
       <w:sdt>
         <w:sdtPr>
-          <w:id w:val="1111181693"/>
+          <w:id w:val="41470588"/>
         </w:sdtPr>
         <w:sdtContent>
           <w:r>
@@ -1424,6 +1416,106 @@
           <w:color w:val="000000"/>
           <w:shd w:fill="auto" w:val="clear"/>
         </w:rPr>
+      </w:r>
+    </w:p>
+    <w:p>
+      <w:pPr>
+        <w:pStyle w:val="Normal"/>
+        <w:widowControl/>
+        <w:spacing w:before="0" w:after="238"/>
+        <w:ind w:firstLine="720"/>
+        <w:jc w:val="both"/>
+        <w:rPr>
+          <w:rFonts w:ascii="Times New Roman" w:hAnsi="Times New Roman" w:eastAsia="Times New Roman" w:cs="Times New Roman"/>
+          <w:color w:val="000000"/>
+          <w:highlight w:val="none"/>
+          <w:shd w:fill="auto" w:val="clear"/>
+        </w:rPr>
+      </w:pPr>
+      <w:r>
+        <w:rPr>
+          <w:rFonts w:eastAsia="Times New Roman" w:cs="Times New Roman" w:ascii="Times New Roman" w:hAnsi="Times New Roman"/>
+          <w:color w:val="000000"/>
+          <w:shd w:fill="auto" w:val="clear"/>
+        </w:rPr>
+      </w:r>
+    </w:p>
+    <w:p>
+      <w:pPr>
+        <w:pStyle w:val="Normal"/>
+        <w:widowControl/>
+        <w:spacing w:before="0" w:after="238"/>
+        <w:ind w:firstLine="720"/>
+        <w:jc w:val="both"/>
+        <w:rPr>
+          <w:rFonts w:ascii="Times New Roman" w:hAnsi="Times New Roman" w:eastAsia="Times New Roman" w:cs="Times New Roman"/>
+          <w:color w:val="000000"/>
+          <w:highlight w:val="none"/>
+          <w:shd w:fill="auto" w:val="clear"/>
+        </w:rPr>
+      </w:pPr>
+      <w:r>
+        <w:rPr>
+          <w:rFonts w:eastAsia="Times New Roman" w:cs="Times New Roman" w:ascii="Times New Roman" w:hAnsi="Times New Roman"/>
+          <w:color w:val="000000"/>
+          <w:shd w:fill="auto" w:val="clear"/>
+        </w:rPr>
+      </w:r>
+    </w:p>
+    <w:p>
+      <w:pPr>
+        <w:pStyle w:val="Normal"/>
+        <w:widowControl/>
+        <w:rPr>
+          <w:color w:val="000000"/>
+          <w:highlight w:val="none"/>
+          <w:shd w:fill="auto" w:val="clear"/>
+        </w:rPr>
+      </w:pPr>
+      <w:r>
+        <w:rPr/>
+      </w:r>
+    </w:p>
+    <w:p>
+      <w:pPr>
+        <w:pStyle w:val="Normal"/>
+        <w:widowControl/>
+        <w:rPr>
+          <w:color w:val="000000"/>
+          <w:highlight w:val="none"/>
+          <w:shd w:fill="auto" w:val="clear"/>
+        </w:rPr>
+      </w:pPr>
+      <w:r>
+        <w:rPr/>
+      </w:r>
+    </w:p>
+    <w:p>
+      <w:pPr>
+        <w:pStyle w:val="Normal"/>
+        <w:widowControl/>
+        <w:rPr>
+          <w:color w:val="000000"/>
+          <w:highlight w:val="none"/>
+          <w:shd w:fill="auto" w:val="clear"/>
+        </w:rPr>
+      </w:pPr>
+      <w:r>
+        <w:rPr/>
+      </w:r>
+    </w:p>
+    <w:p>
+      <w:pPr>
+        <w:pStyle w:val="Normal"/>
+        <w:widowControl/>
+        <w:rPr>
+          <w:color w:val="000000"/>
+          <w:highlight w:val="none"/>
+          <w:shd w:fill="auto" w:val="clear"/>
+        </w:rPr>
+      </w:pPr>
+      <w:r>
+        <w:rPr/>
       </w:r>
     </w:p>
     <w:p>

</xml_diff>

<commit_message>
fix(1124): double count word template
</commit_message>
<xml_diff>
--- a/web/templates/word/double_count_approval_template.docx
+++ b/web/templates/word/double_count_approval_template.docx
@@ -914,7 +914,7 @@
           <w:color w:val="000000"/>
           <w:shd w:fill="auto" w:val="clear"/>
         </w:rPr>
-        <w:t>La part énergétique renouvelable, exprimée en énergie (MJ) «YYYY»</w:t>
+        <w:t>La part énergétique renouvelable, exprimée en énergie (MJ) «YYYY1»</w:t>
       </w:r>
       <w:r>
         <w:rPr/>
@@ -975,7 +975,7 @@
       </w:r>
       <w:sdt>
         <w:sdtPr>
-          <w:id w:val="896775559"/>
+          <w:id w:val="498583561"/>
         </w:sdtPr>
         <w:sdtContent>
           <w:r>
@@ -997,7 +997,7 @@
           <w:color w:val="000000"/>
           <w:shd w:fill="auto" w:val="clear"/>
         </w:rPr>
-        <w:t>YYYY»</w:t>
+        <w:t>YYYY2»</w:t>
       </w:r>
       <w:r>
         <w:rPr/>
@@ -1141,7 +1141,7 @@
       </w:r>
       <w:sdt>
         <w:sdtPr>
-          <w:id w:val="1715231336"/>
+          <w:id w:val="2007781588"/>
         </w:sdtPr>
         <w:sdtContent>
           <w:commentRangeStart w:id="2"/>
@@ -1187,7 +1187,7 @@
       </w:r>
       <w:sdt>
         <w:sdtPr>
-          <w:id w:val="41470588"/>
+          <w:id w:val="1582399136"/>
         </w:sdtPr>
         <w:sdtContent>
           <w:r>
@@ -1284,26 +1284,6 @@
           <w:shd w:fill="auto" w:val="clear"/>
         </w:rPr>
         <w:t>Le sous-directeur de la sécurité d’approvisionnement et nouveaux produits énergétiques</w:t>
-      </w:r>
-    </w:p>
-    <w:p>
-      <w:pPr>
-        <w:pStyle w:val="Normal"/>
-        <w:widowControl/>
-        <w:ind w:firstLine="720"/>
-        <w:rPr>
-          <w:rFonts w:ascii="Times New Roman" w:hAnsi="Times New Roman" w:eastAsia="Times New Roman" w:cs="Times New Roman"/>
-          <w:color w:val="000000"/>
-          <w:highlight w:val="none"/>
-          <w:shd w:fill="auto" w:val="clear"/>
-        </w:rPr>
-      </w:pPr>
-      <w:r>
-        <w:rPr>
-          <w:rFonts w:eastAsia="Times New Roman" w:cs="Times New Roman" w:ascii="Times New Roman" w:hAnsi="Times New Roman"/>
-          <w:color w:val="000000"/>
-          <w:shd w:fill="auto" w:val="clear"/>
-        </w:rPr>
       </w:r>
     </w:p>
     <w:p>
@@ -1412,7 +1392,6 @@
       </w:pPr>
       <w:r>
         <w:rPr>
-          <w:rFonts w:eastAsia="Times New Roman" w:cs="Times New Roman" w:ascii="Times New Roman" w:hAnsi="Times New Roman"/>
           <w:color w:val="000000"/>
           <w:shd w:fill="auto" w:val="clear"/>
         </w:rPr>
@@ -1422,44 +1401,38 @@
       <w:pPr>
         <w:pStyle w:val="Normal"/>
         <w:widowControl/>
-        <w:spacing w:before="0" w:after="238"/>
-        <w:ind w:firstLine="720"/>
-        <w:jc w:val="both"/>
-        <w:rPr>
-          <w:rFonts w:ascii="Times New Roman" w:hAnsi="Times New Roman" w:eastAsia="Times New Roman" w:cs="Times New Roman"/>
-          <w:color w:val="000000"/>
-          <w:highlight w:val="none"/>
-          <w:shd w:fill="auto" w:val="clear"/>
-        </w:rPr>
-      </w:pPr>
-      <w:r>
-        <w:rPr>
-          <w:rFonts w:eastAsia="Times New Roman" w:cs="Times New Roman" w:ascii="Times New Roman" w:hAnsi="Times New Roman"/>
-          <w:color w:val="000000"/>
-          <w:shd w:fill="auto" w:val="clear"/>
-        </w:rPr>
+        <w:rPr>
+          <w:color w:val="000000"/>
+          <w:highlight w:val="none"/>
+          <w:shd w:fill="auto" w:val="clear"/>
+        </w:rPr>
+      </w:pPr>
+      <w:r>
+        <w:rPr>
+          <w:rFonts w:eastAsia="Times New Roman" w:cs="Times New Roman" w:ascii="Times New Roman" w:hAnsi="Times New Roman"/>
+          <w:color w:val="000000"/>
+          <w:shd w:fill="auto" w:val="clear"/>
+        </w:rPr>
+        <w:t>Pour le directeur général de la performance économique et environnementale des</w:t>
       </w:r>
     </w:p>
     <w:p>
       <w:pPr>
         <w:pStyle w:val="Normal"/>
         <w:widowControl/>
-        <w:spacing w:before="0" w:after="238"/>
-        <w:ind w:firstLine="720"/>
-        <w:jc w:val="both"/>
-        <w:rPr>
-          <w:rFonts w:ascii="Times New Roman" w:hAnsi="Times New Roman" w:eastAsia="Times New Roman" w:cs="Times New Roman"/>
-          <w:color w:val="000000"/>
-          <w:highlight w:val="none"/>
-          <w:shd w:fill="auto" w:val="clear"/>
-        </w:rPr>
-      </w:pPr>
-      <w:r>
-        <w:rPr>
-          <w:rFonts w:eastAsia="Times New Roman" w:cs="Times New Roman" w:ascii="Times New Roman" w:hAnsi="Times New Roman"/>
-          <w:color w:val="000000"/>
-          <w:shd w:fill="auto" w:val="clear"/>
-        </w:rPr>
+        <w:rPr>
+          <w:color w:val="000000"/>
+          <w:highlight w:val="none"/>
+          <w:shd w:fill="auto" w:val="clear"/>
+        </w:rPr>
+      </w:pPr>
+      <w:r>
+        <w:rPr>
+          <w:rFonts w:eastAsia="Times New Roman" w:cs="Times New Roman" w:ascii="Times New Roman" w:hAnsi="Times New Roman"/>
+          <w:color w:val="000000"/>
+          <w:shd w:fill="auto" w:val="clear"/>
+        </w:rPr>
+        <w:t>entreprises et par délégation,</w:t>
       </w:r>
     </w:p>
     <w:p>
@@ -1473,106 +1446,44 @@
         </w:rPr>
       </w:pPr>
       <w:r>
-        <w:rPr/>
-      </w:r>
-    </w:p>
-    <w:p>
-      <w:pPr>
-        <w:pStyle w:val="Normal"/>
-        <w:widowControl/>
-        <w:rPr>
-          <w:color w:val="000000"/>
-          <w:highlight w:val="none"/>
-          <w:shd w:fill="auto" w:val="clear"/>
-        </w:rPr>
-      </w:pPr>
-      <w:r>
-        <w:rPr/>
-      </w:r>
-    </w:p>
-    <w:p>
-      <w:pPr>
-        <w:pStyle w:val="Normal"/>
-        <w:widowControl/>
-        <w:rPr>
-          <w:color w:val="000000"/>
-          <w:highlight w:val="none"/>
-          <w:shd w:fill="auto" w:val="clear"/>
-        </w:rPr>
-      </w:pPr>
-      <w:r>
-        <w:rPr/>
-      </w:r>
-    </w:p>
-    <w:p>
-      <w:pPr>
-        <w:pStyle w:val="Normal"/>
-        <w:widowControl/>
-        <w:rPr>
-          <w:color w:val="000000"/>
-          <w:highlight w:val="none"/>
-          <w:shd w:fill="auto" w:val="clear"/>
-        </w:rPr>
-      </w:pPr>
-      <w:r>
-        <w:rPr/>
-      </w:r>
-    </w:p>
-    <w:p>
-      <w:pPr>
-        <w:pStyle w:val="Normal"/>
-        <w:widowControl/>
-        <w:rPr>
-          <w:color w:val="000000"/>
-          <w:highlight w:val="none"/>
-          <w:shd w:fill="auto" w:val="clear"/>
-        </w:rPr>
-      </w:pPr>
-      <w:r>
-        <w:rPr>
-          <w:rFonts w:eastAsia="Times New Roman" w:cs="Times New Roman" w:ascii="Times New Roman" w:hAnsi="Times New Roman"/>
-          <w:color w:val="000000"/>
-          <w:shd w:fill="auto" w:val="clear"/>
-        </w:rPr>
-        <w:t>Pour le directeur général de la performance économique et environnementale des</w:t>
-      </w:r>
-    </w:p>
-    <w:p>
-      <w:pPr>
-        <w:pStyle w:val="Normal"/>
-        <w:widowControl/>
-        <w:rPr>
-          <w:color w:val="000000"/>
-          <w:highlight w:val="none"/>
-          <w:shd w:fill="auto" w:val="clear"/>
-        </w:rPr>
-      </w:pPr>
-      <w:r>
-        <w:rPr>
-          <w:rFonts w:eastAsia="Times New Roman" w:cs="Times New Roman" w:ascii="Times New Roman" w:hAnsi="Times New Roman"/>
-          <w:color w:val="000000"/>
-          <w:shd w:fill="auto" w:val="clear"/>
-        </w:rPr>
-        <w:t>entreprises et par délégation,</w:t>
-      </w:r>
-    </w:p>
-    <w:p>
-      <w:pPr>
-        <w:pStyle w:val="Normal"/>
-        <w:widowControl/>
-        <w:rPr>
-          <w:color w:val="000000"/>
-          <w:highlight w:val="none"/>
-          <w:shd w:fill="auto" w:val="clear"/>
-        </w:rPr>
-      </w:pPr>
-      <w:r>
-        <w:rPr>
-          <w:rFonts w:eastAsia="Times New Roman" w:cs="Times New Roman" w:ascii="Times New Roman" w:hAnsi="Times New Roman"/>
-          <w:color w:val="000000"/>
-          <w:shd w:fill="auto" w:val="clear"/>
-        </w:rPr>
-        <w:t>La Sous-Directrice des filières forêts-bois, cheval et bioéconomie</w:t>
+        <w:rPr>
+          <w:rFonts w:eastAsia="Times New Roman" w:cs="Times New Roman" w:ascii="Times New Roman" w:hAnsi="Times New Roman"/>
+          <w:color w:val="000000"/>
+          <w:shd w:fill="auto" w:val="clear"/>
+        </w:rPr>
+        <w:t xml:space="preserve">La </w:t>
+      </w:r>
+      <w:r>
+        <w:rPr>
+          <w:rFonts w:eastAsia="Times New Roman" w:cs="Times New Roman" w:ascii="Times New Roman" w:hAnsi="Times New Roman"/>
+          <w:color w:val="000000"/>
+          <w:shd w:fill="auto" w:val="clear"/>
+        </w:rPr>
+        <w:t>s</w:t>
+      </w:r>
+      <w:r>
+        <w:rPr>
+          <w:rFonts w:eastAsia="Times New Roman" w:cs="Times New Roman" w:ascii="Times New Roman" w:hAnsi="Times New Roman"/>
+          <w:color w:val="000000"/>
+          <w:shd w:fill="auto" w:val="clear"/>
+        </w:rPr>
+        <w:t>ous-</w:t>
+      </w:r>
+      <w:r>
+        <w:rPr>
+          <w:rFonts w:eastAsia="Times New Roman" w:cs="Times New Roman" w:ascii="Times New Roman" w:hAnsi="Times New Roman"/>
+          <w:color w:val="000000"/>
+          <w:shd w:fill="auto" w:val="clear"/>
+        </w:rPr>
+        <w:t>d</w:t>
+      </w:r>
+      <w:r>
+        <w:rPr>
+          <w:rFonts w:eastAsia="Times New Roman" w:cs="Times New Roman" w:ascii="Times New Roman" w:hAnsi="Times New Roman"/>
+          <w:color w:val="000000"/>
+          <w:shd w:fill="auto" w:val="clear"/>
+        </w:rPr>
+        <w:t>irectrice des filières forêts-bois, cheval et bioéconomie</w:t>
       </w:r>
     </w:p>
     <w:sectPr>

</xml_diff>

<commit_message>
Fix ministry wording in docx
</commit_message>
<xml_diff>
--- a/web/templates/word/double_count_approval_template.docx
+++ b/web/templates/word/double_count_approval_template.docx
@@ -196,7 +196,21 @@
                 <w:sz w:val="22"/>
                 <w:szCs w:val="22"/>
               </w:rPr>
-              <w:t>Ministère de la Transition écologique, de l'Énergie, du Climat et de la Prévention des risques</w:t>
+              <w:t xml:space="preserve">Ministère </w:t>
+            </w:r>
+            <w:r>
+              <w:rPr>
+                <w:rFonts w:eastAsia="Times New Roman" w:cs="Times New Roman" w:ascii="Times New Roman" w:hAnsi="Times New Roman"/>
+                <w:b/>
+                <w:i w:val="false"/>
+                <w:caps w:val="false"/>
+                <w:smallCaps w:val="false"/>
+                <w:color w:val="000000"/>
+                <w:spacing w:val="0"/>
+                <w:sz w:val="22"/>
+                <w:szCs w:val="22"/>
+              </w:rPr>
+              <w:t>chargé de l’Énergie</w:t>
             </w:r>
           </w:p>
         </w:tc>
@@ -975,7 +989,7 @@
       </w:r>
       <w:sdt>
         <w:sdtPr>
-          <w:id w:val="498583561"/>
+          <w:id w:val="1455799744"/>
         </w:sdtPr>
         <w:sdtContent>
           <w:r>
@@ -1141,7 +1155,7 @@
       </w:r>
       <w:sdt>
         <w:sdtPr>
-          <w:id w:val="2007781588"/>
+          <w:id w:val="1937347032"/>
         </w:sdtPr>
         <w:sdtContent>
           <w:commentRangeStart w:id="2"/>
@@ -1187,7 +1201,7 @@
       </w:r>
       <w:sdt>
         <w:sdtPr>
-          <w:id w:val="1582399136"/>
+          <w:id w:val="419963292"/>
         </w:sdtPr>
         <w:sdtContent>
           <w:r>
@@ -1392,6 +1406,7 @@
       </w:pPr>
       <w:r>
         <w:rPr>
+          <w:rFonts w:eastAsia="Times New Roman" w:cs="Times New Roman" w:ascii="Times New Roman" w:hAnsi="Times New Roman"/>
           <w:color w:val="000000"/>
           <w:shd w:fill="auto" w:val="clear"/>
         </w:rPr>
@@ -1451,39 +1466,7 @@
           <w:color w:val="000000"/>
           <w:shd w:fill="auto" w:val="clear"/>
         </w:rPr>
-        <w:t xml:space="preserve">La </w:t>
-      </w:r>
-      <w:r>
-        <w:rPr>
-          <w:rFonts w:eastAsia="Times New Roman" w:cs="Times New Roman" w:ascii="Times New Roman" w:hAnsi="Times New Roman"/>
-          <w:color w:val="000000"/>
-          <w:shd w:fill="auto" w:val="clear"/>
-        </w:rPr>
-        <w:t>s</w:t>
-      </w:r>
-      <w:r>
-        <w:rPr>
-          <w:rFonts w:eastAsia="Times New Roman" w:cs="Times New Roman" w:ascii="Times New Roman" w:hAnsi="Times New Roman"/>
-          <w:color w:val="000000"/>
-          <w:shd w:fill="auto" w:val="clear"/>
-        </w:rPr>
-        <w:t>ous-</w:t>
-      </w:r>
-      <w:r>
-        <w:rPr>
-          <w:rFonts w:eastAsia="Times New Roman" w:cs="Times New Roman" w:ascii="Times New Roman" w:hAnsi="Times New Roman"/>
-          <w:color w:val="000000"/>
-          <w:shd w:fill="auto" w:val="clear"/>
-        </w:rPr>
-        <w:t>d</w:t>
-      </w:r>
-      <w:r>
-        <w:rPr>
-          <w:rFonts w:eastAsia="Times New Roman" w:cs="Times New Roman" w:ascii="Times New Roman" w:hAnsi="Times New Roman"/>
-          <w:color w:val="000000"/>
-          <w:shd w:fill="auto" w:val="clear"/>
-        </w:rPr>
-        <w:t>irectrice des filières forêts-bois, cheval et bioéconomie</w:t>
+        <w:t>La sous-directrice des filières forêts-bois, cheval et bioéconomie</w:t>
       </w:r>
     </w:p>
     <w:sectPr>
@@ -2066,6 +2049,14 @@
     <w:rsid w:val="00052684"/>
     <w:rPr>
       <w:szCs w:val="21"/>
+    </w:rPr>
+  </w:style>
+  <w:style w:type="character" w:styleId="Accentuationforte">
+    <w:name w:val="Accentuation forte"/>
+    <w:qFormat/>
+    <w:rPr>
+      <w:b/>
+      <w:bCs/>
     </w:rPr>
   </w:style>
   <w:style w:type="paragraph" w:styleId="Titre" w:customStyle="1">

</xml_diff>

<commit_message>
feat: change text decision DC
</commit_message>
<xml_diff>
--- a/web/templates/word/double_count_approval_template.docx
+++ b/web/templates/word/double_count_approval_template.docx
@@ -2,30 +2,10 @@
 <file path=word/document.xml><?xml version="1.0" encoding="utf-8"?>
 <w:document xmlns:r="http://schemas.openxmlformats.org/officeDocument/2006/relationships" xmlns:wp="http://schemas.openxmlformats.org/drawingml/2006/wordprocessingDrawing" xmlns:w="http://schemas.openxmlformats.org/wordprocessingml/2006/main" xmlns:w10="urn:schemas-microsoft-com:office:word" xmlns:w14="http://schemas.microsoft.com/office/word/2010/wordml" xmlns:wps="http://schemas.microsoft.com/office/word/2010/wordprocessingShape" xmlns:wpg="http://schemas.microsoft.com/office/word/2010/wordprocessingGroup" xmlns:mc="http://schemas.openxmlformats.org/markup-compatibility/2006" xmlns:v="urn:schemas-microsoft-com:vml" xmlns:o="urn:schemas-microsoft-com:office:office" xmlns:m="http://schemas.openxmlformats.org/officeDocument/2006/math" mc:Ignorable="w14">
   <w:body>
-    <w:p>
-      <w:pPr>
-        <w:pStyle w:val="Corps"/>
-        <w:spacing w:line="276" w:lineRule="auto"/>
-        <w:rPr>
-          <w:rStyle w:val="Aucun"/>
-          <w:outline w:val="0"/>
-          <w:color w:val="000000"/>
-          <w:sz w:val="22"/>
-          <w:szCs w:val="22"/>
-          <w:u w:color="000000"/>
-          <w:shd w:val="nil" w:color="auto" w:fill="auto"/>
-          <w14:textFill>
-            <w14:solidFill>
-              <w14:srgbClr w14:val="000000"/>
-            </w14:solidFill>
-          </w14:textFill>
-        </w:rPr>
-      </w:pPr>
-    </w:p>
     <w:tbl>
       <w:tblPr>
         <w:tblW w:w="3982" w:type="dxa"/>
-        <w:jc w:val="center"/>
+        <w:jc w:val="left"/>
         <w:tblInd w:w="108" w:type="dxa"/>
         <w:tblBorders>
           <w:top w:val="single" w:color="ffffff" w:sz="8" w:space="0" w:shadow="0" w:frame="0"/>
@@ -48,7 +28,7 @@
           <w:shd w:val="clear" w:color="auto" w:fill="d0ddef"/>
         </w:tblPrEx>
         <w:trPr>
-          <w:trHeight w:val="290" w:hRule="atLeast"/>
+          <w:trHeight w:val="310" w:hRule="atLeast"/>
         </w:trPr>
         <w:tc>
           <w:tcPr>
@@ -71,7 +51,7 @@
           </w:tcPr>
           <w:p>
             <w:pPr>
-              <w:pStyle w:val="Corps"/>
+              <w:pStyle w:val="Corps A"/>
               <w:jc w:val="center"/>
             </w:pPr>
             <w:r>
@@ -142,7 +122,7 @@
           <w:shd w:val="clear" w:color="auto" w:fill="d0ddef"/>
         </w:tblPrEx>
         <w:trPr>
-          <w:trHeight w:val="295" w:hRule="atLeast"/>
+          <w:trHeight w:val="310" w:hRule="atLeast"/>
         </w:trPr>
         <w:tc>
           <w:tcPr>
@@ -210,7 +190,7 @@
           <w:shd w:val="clear" w:color="auto" w:fill="d0ddef"/>
         </w:tblPrEx>
         <w:trPr>
-          <w:trHeight w:val="716" w:hRule="atLeast"/>
+          <w:trHeight w:val="731" w:hRule="atLeast"/>
         </w:trPr>
         <w:tc>
           <w:tcPr>
@@ -233,7 +213,7 @@
           </w:tcPr>
           <w:p>
             <w:pPr>
-              <w:pStyle w:val="Corps"/>
+              <w:pStyle w:val="Corps A"/>
               <w:spacing w:before="120"/>
               <w:jc w:val="center"/>
             </w:pPr>
@@ -333,7 +313,21 @@
                 <w:rtl w:val="0"/>
                 <w:lang w:val="fr-FR"/>
               </w:rPr>
-              <w:t>industrielle et num</w:t>
+              <w:t>industrielle</w:t>
+            </w:r>
+            <w:r>
+              <w:rPr>
+                <w:rStyle w:val="Aucun"/>
+                <w:rFonts w:ascii="Times New Roman" w:hAnsi="Times New Roman"/>
+                <w:b w:val="1"/>
+                <w:bCs w:val="1"/>
+                <w:sz w:val="22"/>
+                <w:szCs w:val="22"/>
+                <w:shd w:val="nil" w:color="auto" w:fill="auto"/>
+                <w:rtl w:val="0"/>
+                <w:lang w:val="fr-FR"/>
+              </w:rPr>
+              <w:t xml:space="preserve">, </w:t>
             </w:r>
             <w:r>
               <w:rPr>
@@ -361,7 +355,77 @@
                 <w:rtl w:val="0"/>
                 <w:lang w:val="fr-FR"/>
               </w:rPr>
-              <w:t>rique de France</w:t>
+              <w:t>nerg</w:t>
+            </w:r>
+            <w:r>
+              <w:rPr>
+                <w:rStyle w:val="Aucun"/>
+                <w:rFonts w:ascii="Times New Roman" w:hAnsi="Times New Roman" w:hint="default"/>
+                <w:b w:val="1"/>
+                <w:bCs w:val="1"/>
+                <w:sz w:val="22"/>
+                <w:szCs w:val="22"/>
+                <w:shd w:val="nil" w:color="auto" w:fill="auto"/>
+                <w:rtl w:val="0"/>
+                <w:lang w:val="fr-FR"/>
+              </w:rPr>
+              <w:t>é</w:t>
+            </w:r>
+            <w:r>
+              <w:rPr>
+                <w:rStyle w:val="Aucun"/>
+                <w:rFonts w:ascii="Times New Roman" w:hAnsi="Times New Roman"/>
+                <w:b w:val="1"/>
+                <w:bCs w:val="1"/>
+                <w:sz w:val="22"/>
+                <w:szCs w:val="22"/>
+                <w:shd w:val="nil" w:color="auto" w:fill="auto"/>
+                <w:rtl w:val="0"/>
+                <w:lang w:val="fr-FR"/>
+              </w:rPr>
+              <w:t xml:space="preserve">tique </w:t>
+            </w:r>
+            <w:r>
+              <w:rPr>
+                <w:rStyle w:val="Aucun"/>
+                <w:rFonts w:ascii="Times New Roman" w:hAnsi="Times New Roman"/>
+                <w:b w:val="1"/>
+                <w:bCs w:val="1"/>
+                <w:sz w:val="22"/>
+                <w:szCs w:val="22"/>
+                <w:shd w:val="nil" w:color="auto" w:fill="auto"/>
+                <w:rtl w:val="0"/>
+                <w:lang w:val="fr-FR"/>
+              </w:rPr>
+              <w:t>et num</w:t>
+            </w:r>
+            <w:r>
+              <w:rPr>
+                <w:rStyle w:val="Aucun"/>
+                <w:rFonts w:ascii="Times New Roman" w:hAnsi="Times New Roman" w:hint="default"/>
+                <w:b w:val="1"/>
+                <w:bCs w:val="1"/>
+                <w:sz w:val="22"/>
+                <w:szCs w:val="22"/>
+                <w:shd w:val="nil" w:color="auto" w:fill="auto"/>
+                <w:rtl w:val="0"/>
+                <w:lang w:val="fr-FR"/>
+              </w:rPr>
+              <w:t>é</w:t>
+            </w:r>
+            <w:r>
+              <w:rPr>
+                <w:rStyle w:val="Aucun"/>
+                <w:rFonts w:ascii="Times New Roman" w:hAnsi="Times New Roman"/>
+                <w:b w:val="1"/>
+                <w:bCs w:val="1"/>
+                <w:sz w:val="22"/>
+                <w:szCs w:val="22"/>
+                <w:shd w:val="nil" w:color="auto" w:fill="auto"/>
+                <w:rtl w:val="0"/>
+                <w:lang w:val="fr-FR"/>
+              </w:rPr>
+              <w:t>rique</w:t>
             </w:r>
           </w:p>
         </w:tc>
@@ -369,18 +433,18 @@
     </w:tbl>
     <w:p>
       <w:pPr>
-        <w:pStyle w:val="Corps"/>
-        <w:spacing w:before="720" w:after="120"/>
-        <w:jc w:val="center"/>
+        <w:pStyle w:val="Corps A"/>
+        <w:spacing w:line="276" w:lineRule="auto"/>
         <w:rPr>
           <w:rStyle w:val="Aucun"/>
           <w:rFonts w:ascii="Times New Roman" w:cs="Times New Roman" w:hAnsi="Times New Roman" w:eastAsia="Times New Roman"/>
-          <w:b w:val="1"/>
-          <w:bCs w:val="1"/>
-          <w:outline w:val="0"/>
-          <w:color w:val="000000"/>
-          <w:u w:color="000000"/>
-          <w:shd w:val="nil" w:color="auto" w:fill="auto"/>
+          <w:outline w:val="0"/>
+          <w:color w:val="000000"/>
+          <w:sz w:val="22"/>
+          <w:szCs w:val="22"/>
+          <w:u w:color="000000"/>
+          <w:shd w:val="nil" w:color="auto" w:fill="auto"/>
+          <w:lang w:val="fr-FR"/>
           <w14:textFill>
             <w14:solidFill>
               <w14:srgbClr w14:val="000000"/>
@@ -391,9 +455,820 @@
     </w:p>
     <w:p>
       <w:pPr>
-        <w:pStyle w:val="Corps"/>
+        <w:pStyle w:val="Corps A"/>
         <w:spacing w:before="720" w:after="120"/>
         <w:jc w:val="center"/>
+        <w:rPr>
+          <w:rStyle w:val="Aucun"/>
+          <w:outline w:val="0"/>
+          <w:color w:val="000000"/>
+          <w:u w:color="000000"/>
+          <w:shd w:val="nil" w:color="auto" w:fill="auto"/>
+          <w14:textFill>
+            <w14:solidFill>
+              <w14:srgbClr w14:val="000000"/>
+            </w14:solidFill>
+          </w14:textFill>
+        </w:rPr>
+      </w:pPr>
+      <w:r>
+        <w:rPr>
+          <w:rStyle w:val="Aucun"/>
+          <w:rFonts w:ascii="Times New Roman" w:hAnsi="Times New Roman"/>
+          <w:b w:val="1"/>
+          <w:bCs w:val="1"/>
+          <w:outline w:val="0"/>
+          <w:color w:val="000000"/>
+          <w:u w:color="000000"/>
+          <w:shd w:val="nil" w:color="auto" w:fill="auto"/>
+          <w:rtl w:val="0"/>
+          <w:lang w:val="fr-FR"/>
+          <w14:textFill>
+            <w14:solidFill>
+              <w14:srgbClr w14:val="000000"/>
+            </w14:solidFill>
+          </w14:textFill>
+        </w:rPr>
+        <w:t>D</w:t>
+      </w:r>
+      <w:r>
+        <w:rPr>
+          <w:rStyle w:val="Aucun"/>
+          <w:rFonts w:ascii="Times New Roman" w:hAnsi="Times New Roman" w:hint="default"/>
+          <w:b w:val="1"/>
+          <w:bCs w:val="1"/>
+          <w:outline w:val="0"/>
+          <w:color w:val="000000"/>
+          <w:u w:color="000000"/>
+          <w:shd w:val="nil" w:color="auto" w:fill="auto"/>
+          <w:rtl w:val="0"/>
+          <w:lang w:val="fr-FR"/>
+          <w14:textFill>
+            <w14:solidFill>
+              <w14:srgbClr w14:val="000000"/>
+            </w14:solidFill>
+          </w14:textFill>
+        </w:rPr>
+        <w:t>é</w:t>
+      </w:r>
+      <w:r>
+        <w:rPr>
+          <w:rStyle w:val="Aucun"/>
+          <w:rFonts w:ascii="Times New Roman" w:hAnsi="Times New Roman"/>
+          <w:b w:val="1"/>
+          <w:bCs w:val="1"/>
+          <w:outline w:val="0"/>
+          <w:color w:val="000000"/>
+          <w:u w:color="000000"/>
+          <w:shd w:val="nil" w:color="auto" w:fill="auto"/>
+          <w:rtl w:val="0"/>
+          <w:lang w:val="fr-FR"/>
+          <w14:textFill>
+            <w14:solidFill>
+              <w14:srgbClr w14:val="000000"/>
+            </w14:solidFill>
+          </w14:textFill>
+        </w:rPr>
+        <w:t>cision du</w:t>
+      </w:r>
+    </w:p>
+    <w:p>
+      <w:pPr>
+        <w:pStyle w:val="Corps A"/>
+        <w:spacing w:after="360"/>
+        <w:jc w:val="both"/>
+        <w:rPr>
+          <w:rStyle w:val="Aucun"/>
+          <w:outline w:val="0"/>
+          <w:color w:val="000000"/>
+          <w:u w:color="000000"/>
+          <w:shd w:val="nil" w:color="auto" w:fill="auto"/>
+          <w14:textFill>
+            <w14:solidFill>
+              <w14:srgbClr w14:val="000000"/>
+            </w14:solidFill>
+          </w14:textFill>
+        </w:rPr>
+      </w:pPr>
+      <w:r>
+        <w:rPr>
+          <w:rStyle w:val="Aucun"/>
+          <w:rFonts w:ascii="Times New Roman" w:hAnsi="Times New Roman"/>
+          <w:b w:val="1"/>
+          <w:bCs w:val="1"/>
+          <w:outline w:val="0"/>
+          <w:color w:val="000000"/>
+          <w:u w:color="000000"/>
+          <w:shd w:val="nil" w:color="auto" w:fill="auto"/>
+          <w:rtl w:val="0"/>
+          <w:lang w:val="fr-FR"/>
+          <w14:textFill>
+            <w14:solidFill>
+              <w14:srgbClr w14:val="000000"/>
+            </w14:solidFill>
+          </w14:textFill>
+        </w:rPr>
+        <w:t>reconnaissant l</w:t>
+      </w:r>
+      <w:r>
+        <w:rPr>
+          <w:rStyle w:val="Aucun"/>
+          <w:rFonts w:ascii="Times New Roman" w:hAnsi="Times New Roman" w:hint="default"/>
+          <w:b w:val="1"/>
+          <w:bCs w:val="1"/>
+          <w:outline w:val="0"/>
+          <w:color w:val="000000"/>
+          <w:u w:color="000000"/>
+          <w:shd w:val="nil" w:color="auto" w:fill="auto"/>
+          <w:rtl w:val="0"/>
+          <w:lang w:val="fr-FR"/>
+          <w14:textFill>
+            <w14:solidFill>
+              <w14:srgbClr w14:val="000000"/>
+            </w14:solidFill>
+          </w14:textFill>
+        </w:rPr>
+        <w:t>’</w:t>
+      </w:r>
+      <w:r>
+        <w:rPr>
+          <w:rStyle w:val="Aucun"/>
+          <w:rFonts w:ascii="Times New Roman" w:hAnsi="Times New Roman"/>
+          <w:b w:val="1"/>
+          <w:bCs w:val="1"/>
+          <w:outline w:val="0"/>
+          <w:color w:val="000000"/>
+          <w:u w:color="000000"/>
+          <w:shd w:val="nil" w:color="auto" w:fill="auto"/>
+          <w:rtl w:val="0"/>
+          <w:lang w:val="en-US"/>
+          <w14:textFill>
+            <w14:solidFill>
+              <w14:srgbClr w14:val="000000"/>
+            </w14:solidFill>
+          </w14:textFill>
+        </w:rPr>
+        <w:t>unit</w:t>
+      </w:r>
+      <w:r>
+        <w:rPr>
+          <w:rStyle w:val="Aucun"/>
+          <w:rFonts w:ascii="Times New Roman" w:hAnsi="Times New Roman" w:hint="default"/>
+          <w:b w:val="1"/>
+          <w:bCs w:val="1"/>
+          <w:outline w:val="0"/>
+          <w:color w:val="000000"/>
+          <w:u w:color="000000"/>
+          <w:shd w:val="nil" w:color="auto" w:fill="auto"/>
+          <w:rtl w:val="0"/>
+          <w:lang w:val="fr-FR"/>
+          <w14:textFill>
+            <w14:solidFill>
+              <w14:srgbClr w14:val="000000"/>
+            </w14:solidFill>
+          </w14:textFill>
+        </w:rPr>
+        <w:t xml:space="preserve">é </w:t>
+      </w:r>
+      <w:r>
+        <w:rPr>
+          <w:rStyle w:val="Aucun"/>
+          <w:rFonts w:ascii="Times New Roman" w:hAnsi="Times New Roman"/>
+          <w:b w:val="1"/>
+          <w:bCs w:val="1"/>
+          <w:outline w:val="0"/>
+          <w:color w:val="000000"/>
+          <w:u w:color="000000"/>
+          <w:shd w:val="nil" w:color="auto" w:fill="auto"/>
+          <w:rtl w:val="0"/>
+          <w:lang w:val="fr-FR"/>
+          <w14:textFill>
+            <w14:solidFill>
+              <w14:srgbClr w14:val="000000"/>
+            </w14:solidFill>
+          </w14:textFill>
+        </w:rPr>
+        <w:t xml:space="preserve">de production de biocarburants de </w:t>
+      </w:r>
+      <w:r>
+        <w:rPr>
+          <w:rStyle w:val="Aucun"/>
+          <w:rFonts w:ascii="Times New Roman" w:hAnsi="Times New Roman" w:hint="default"/>
+          <w:b w:val="1"/>
+          <w:bCs w:val="1"/>
+          <w:outline w:val="0"/>
+          <w:color w:val="000000"/>
+          <w:u w:color="000000"/>
+          <w:shd w:val="nil" w:color="auto" w:fill="auto"/>
+          <w:rtl w:val="0"/>
+          <w:lang w:val="fr-FR"/>
+          <w14:textFill>
+            <w14:solidFill>
+              <w14:srgbClr w14:val="000000"/>
+            </w14:solidFill>
+          </w14:textFill>
+        </w:rPr>
+        <w:t>«</w:t>
+      </w:r>
+      <w:r>
+        <w:rPr>
+          <w:rStyle w:val="Aucun"/>
+          <w:rFonts w:ascii="Times New Roman" w:hAnsi="Times New Roman"/>
+          <w:b w:val="1"/>
+          <w:bCs w:val="1"/>
+          <w:outline w:val="0"/>
+          <w:color w:val="000000"/>
+          <w:u w:color="000000"/>
+          <w:shd w:val="nil" w:color="auto" w:fill="auto"/>
+          <w:rtl w:val="0"/>
+          <w:lang w:val="fr-FR"/>
+          <w14:textFill>
+            <w14:solidFill>
+              <w14:srgbClr w14:val="000000"/>
+            </w14:solidFill>
+          </w14:textFill>
+        </w:rPr>
+        <w:t>Ville</w:t>
+      </w:r>
+      <w:r>
+        <w:rPr>
+          <w:rStyle w:val="Aucun"/>
+          <w:rFonts w:ascii="Times New Roman" w:hAnsi="Times New Roman" w:hint="default"/>
+          <w:b w:val="1"/>
+          <w:bCs w:val="1"/>
+          <w:outline w:val="0"/>
+          <w:color w:val="000000"/>
+          <w:u w:color="000000"/>
+          <w:shd w:val="nil" w:color="auto" w:fill="auto"/>
+          <w:rtl w:val="0"/>
+          <w:lang w:val="fr-FR"/>
+          <w14:textFill>
+            <w14:solidFill>
+              <w14:srgbClr w14:val="000000"/>
+            </w14:solidFill>
+          </w14:textFill>
+        </w:rPr>
+        <w:t xml:space="preserve">» </w:t>
+      </w:r>
+      <w:r>
+        <w:rPr>
+          <w:rStyle w:val="Aucun"/>
+          <w:rFonts w:ascii="Times New Roman" w:hAnsi="Times New Roman"/>
+          <w:b w:val="1"/>
+          <w:bCs w:val="1"/>
+          <w:outline w:val="0"/>
+          <w:color w:val="000000"/>
+          <w:u w:color="000000"/>
+          <w:shd w:val="nil" w:color="auto" w:fill="auto"/>
+          <w:rtl w:val="0"/>
+          <w:lang w:val="fr-FR"/>
+          <w14:textFill>
+            <w14:solidFill>
+              <w14:srgbClr w14:val="000000"/>
+            </w14:solidFill>
+          </w14:textFill>
+        </w:rPr>
+        <w:t>(</w:t>
+      </w:r>
+      <w:r>
+        <w:rPr>
+          <w:rStyle w:val="Aucun"/>
+          <w:rFonts w:ascii="Times New Roman" w:hAnsi="Times New Roman" w:hint="default"/>
+          <w:b w:val="1"/>
+          <w:bCs w:val="1"/>
+          <w:outline w:val="0"/>
+          <w:color w:val="000000"/>
+          <w:u w:color="000000"/>
+          <w:shd w:val="nil" w:color="auto" w:fill="auto"/>
+          <w:rtl w:val="0"/>
+          <w:lang w:val="fr-FR"/>
+          <w14:textFill>
+            <w14:solidFill>
+              <w14:srgbClr w14:val="000000"/>
+            </w14:solidFill>
+          </w14:textFill>
+        </w:rPr>
+        <w:t>«</w:t>
+      </w:r>
+      <w:r>
+        <w:rPr>
+          <w:rStyle w:val="Aucun"/>
+          <w:rFonts w:ascii="Times New Roman" w:hAnsi="Times New Roman"/>
+          <w:b w:val="1"/>
+          <w:bCs w:val="1"/>
+          <w:outline w:val="0"/>
+          <w:color w:val="000000"/>
+          <w:u w:color="000000"/>
+          <w:shd w:val="nil" w:color="auto" w:fill="auto"/>
+          <w:rtl w:val="0"/>
+          <w:lang w:val="en-US"/>
+          <w14:textFill>
+            <w14:solidFill>
+              <w14:srgbClr w14:val="000000"/>
+            </w14:solidFill>
+          </w14:textFill>
+        </w:rPr>
+        <w:t>Pays</w:t>
+      </w:r>
+      <w:r>
+        <w:rPr>
+          <w:rStyle w:val="Aucun"/>
+          <w:rFonts w:ascii="Times New Roman" w:hAnsi="Times New Roman" w:hint="default"/>
+          <w:b w:val="1"/>
+          <w:bCs w:val="1"/>
+          <w:outline w:val="0"/>
+          <w:color w:val="000000"/>
+          <w:u w:color="000000"/>
+          <w:shd w:val="nil" w:color="auto" w:fill="auto"/>
+          <w:rtl w:val="0"/>
+          <w:lang w:val="fr-FR"/>
+          <w14:textFill>
+            <w14:solidFill>
+              <w14:srgbClr w14:val="000000"/>
+            </w14:solidFill>
+          </w14:textFill>
+        </w:rPr>
+        <w:t>»</w:t>
+      </w:r>
+      <w:r>
+        <w:rPr>
+          <w:rStyle w:val="Aucun"/>
+          <w:rFonts w:ascii="Times New Roman" w:hAnsi="Times New Roman"/>
+          <w:b w:val="1"/>
+          <w:bCs w:val="1"/>
+          <w:outline w:val="0"/>
+          <w:color w:val="000000"/>
+          <w:u w:color="000000"/>
+          <w:shd w:val="nil" w:color="auto" w:fill="auto"/>
+          <w:rtl w:val="0"/>
+          <w:lang w:val="fr-FR"/>
+          <w14:textFill>
+            <w14:solidFill>
+              <w14:srgbClr w14:val="000000"/>
+            </w14:solidFill>
+          </w14:textFill>
+        </w:rPr>
+        <w:t>) de la soci</w:t>
+      </w:r>
+      <w:r>
+        <w:rPr>
+          <w:rStyle w:val="Aucun"/>
+          <w:rFonts w:ascii="Times New Roman" w:hAnsi="Times New Roman" w:hint="default"/>
+          <w:b w:val="1"/>
+          <w:bCs w:val="1"/>
+          <w:outline w:val="0"/>
+          <w:color w:val="000000"/>
+          <w:u w:color="000000"/>
+          <w:shd w:val="nil" w:color="auto" w:fill="auto"/>
+          <w:rtl w:val="0"/>
+          <w:lang w:val="fr-FR"/>
+          <w14:textFill>
+            <w14:solidFill>
+              <w14:srgbClr w14:val="000000"/>
+            </w14:solidFill>
+          </w14:textFill>
+        </w:rPr>
+        <w:t>é</w:t>
+      </w:r>
+      <w:r>
+        <w:rPr>
+          <w:rStyle w:val="Aucun"/>
+          <w:rFonts w:ascii="Times New Roman" w:hAnsi="Times New Roman"/>
+          <w:b w:val="1"/>
+          <w:bCs w:val="1"/>
+          <w:outline w:val="0"/>
+          <w:color w:val="000000"/>
+          <w:u w:color="000000"/>
+          <w:shd w:val="nil" w:color="auto" w:fill="auto"/>
+          <w:rtl w:val="0"/>
+          <w:lang w:val="fr-FR"/>
+          <w14:textFill>
+            <w14:solidFill>
+              <w14:srgbClr w14:val="000000"/>
+            </w14:solidFill>
+          </w14:textFill>
+        </w:rPr>
+        <w:t>t</w:t>
+      </w:r>
+      <w:r>
+        <w:rPr>
+          <w:rStyle w:val="Aucun"/>
+          <w:rFonts w:ascii="Times New Roman" w:hAnsi="Times New Roman" w:hint="default"/>
+          <w:b w:val="1"/>
+          <w:bCs w:val="1"/>
+          <w:outline w:val="0"/>
+          <w:color w:val="000000"/>
+          <w:u w:color="000000"/>
+          <w:shd w:val="nil" w:color="auto" w:fill="auto"/>
+          <w:rtl w:val="0"/>
+          <w:lang w:val="fr-FR"/>
+          <w14:textFill>
+            <w14:solidFill>
+              <w14:srgbClr w14:val="000000"/>
+            </w14:solidFill>
+          </w14:textFill>
+        </w:rPr>
+        <w:t>é «</w:t>
+      </w:r>
+      <w:r>
+        <w:rPr>
+          <w:rStyle w:val="Aucun"/>
+          <w:rFonts w:ascii="Times New Roman" w:hAnsi="Times New Roman"/>
+          <w:b w:val="1"/>
+          <w:bCs w:val="1"/>
+          <w:outline w:val="0"/>
+          <w:color w:val="000000"/>
+          <w:u w:color="000000"/>
+          <w:shd w:val="nil" w:color="auto" w:fill="auto"/>
+          <w:rtl w:val="0"/>
+          <w:lang w:val="en-US"/>
+          <w14:textFill>
+            <w14:solidFill>
+              <w14:srgbClr w14:val="000000"/>
+            </w14:solidFill>
+          </w14:textFill>
+        </w:rPr>
+        <w:t>Nom_Op</w:t>
+      </w:r>
+      <w:r>
+        <w:rPr>
+          <w:rStyle w:val="Aucun"/>
+          <w:rFonts w:ascii="Times New Roman" w:hAnsi="Times New Roman" w:hint="default"/>
+          <w:b w:val="1"/>
+          <w:bCs w:val="1"/>
+          <w:outline w:val="0"/>
+          <w:color w:val="000000"/>
+          <w:u w:color="000000"/>
+          <w:shd w:val="nil" w:color="auto" w:fill="auto"/>
+          <w:rtl w:val="0"/>
+          <w:lang w:val="fr-FR"/>
+          <w14:textFill>
+            <w14:solidFill>
+              <w14:srgbClr w14:val="000000"/>
+            </w14:solidFill>
+          </w14:textFill>
+        </w:rPr>
+        <w:t>é</w:t>
+      </w:r>
+      <w:r>
+        <w:rPr>
+          <w:rStyle w:val="Aucun"/>
+          <w:rFonts w:ascii="Times New Roman" w:hAnsi="Times New Roman"/>
+          <w:b w:val="1"/>
+          <w:bCs w:val="1"/>
+          <w:outline w:val="0"/>
+          <w:color w:val="000000"/>
+          <w:u w:color="000000"/>
+          <w:shd w:val="nil" w:color="auto" w:fill="auto"/>
+          <w:rtl w:val="0"/>
+          <w:lang w:val="fr-FR"/>
+          <w14:textFill>
+            <w14:solidFill>
+              <w14:srgbClr w14:val="000000"/>
+            </w14:solidFill>
+          </w14:textFill>
+        </w:rPr>
+        <w:t>rateur</w:t>
+      </w:r>
+      <w:r>
+        <w:rPr>
+          <w:rStyle w:val="Aucun"/>
+          <w:rFonts w:ascii="Times New Roman" w:hAnsi="Times New Roman" w:hint="default"/>
+          <w:b w:val="1"/>
+          <w:bCs w:val="1"/>
+          <w:outline w:val="0"/>
+          <w:color w:val="000000"/>
+          <w:u w:color="000000"/>
+          <w:shd w:val="nil" w:color="auto" w:fill="auto"/>
+          <w:rtl w:val="0"/>
+          <w:lang w:val="fr-FR"/>
+          <w14:textFill>
+            <w14:solidFill>
+              <w14:srgbClr w14:val="000000"/>
+            </w14:solidFill>
+          </w14:textFill>
+        </w:rPr>
+        <w:t xml:space="preserve">» </w:t>
+      </w:r>
+      <w:r>
+        <w:rPr>
+          <w:rStyle w:val="Aucun"/>
+          <w:rFonts w:ascii="Times New Roman" w:hAnsi="Times New Roman"/>
+          <w:b w:val="1"/>
+          <w:bCs w:val="1"/>
+          <w:outline w:val="0"/>
+          <w:color w:val="000000"/>
+          <w:u w:color="000000"/>
+          <w:shd w:val="nil" w:color="auto" w:fill="auto"/>
+          <w:rtl w:val="0"/>
+          <w:lang w:val="fr-FR"/>
+          <w14:textFill>
+            <w14:solidFill>
+              <w14:srgbClr w14:val="000000"/>
+            </w14:solidFill>
+          </w14:textFill>
+        </w:rPr>
+        <w:t>au titre de l</w:t>
+      </w:r>
+      <w:r>
+        <w:rPr>
+          <w:rStyle w:val="Aucun"/>
+          <w:rFonts w:ascii="Times New Roman" w:hAnsi="Times New Roman" w:hint="default"/>
+          <w:b w:val="1"/>
+          <w:bCs w:val="1"/>
+          <w:outline w:val="0"/>
+          <w:color w:val="000000"/>
+          <w:u w:color="000000"/>
+          <w:shd w:val="nil" w:color="auto" w:fill="auto"/>
+          <w:rtl w:val="0"/>
+          <w:lang w:val="fr-FR"/>
+          <w14:textFill>
+            <w14:solidFill>
+              <w14:srgbClr w14:val="000000"/>
+            </w14:solidFill>
+          </w14:textFill>
+        </w:rPr>
+        <w:t>’</w:t>
+      </w:r>
+      <w:r>
+        <w:rPr>
+          <w:rStyle w:val="Aucun"/>
+          <w:rFonts w:ascii="Times New Roman" w:hAnsi="Times New Roman"/>
+          <w:b w:val="1"/>
+          <w:bCs w:val="1"/>
+          <w:outline w:val="0"/>
+          <w:color w:val="000000"/>
+          <w:u w:color="000000"/>
+          <w:shd w:val="nil" w:color="auto" w:fill="auto"/>
+          <w:rtl w:val="0"/>
+          <w:lang w:val="fr-FR"/>
+          <w14:textFill>
+            <w14:solidFill>
+              <w14:srgbClr w14:val="000000"/>
+            </w14:solidFill>
+          </w14:textFill>
+        </w:rPr>
+        <w:t>article 13 du d</w:t>
+      </w:r>
+      <w:r>
+        <w:rPr>
+          <w:rStyle w:val="Aucun"/>
+          <w:rFonts w:ascii="Times New Roman" w:hAnsi="Times New Roman" w:hint="default"/>
+          <w:b w:val="1"/>
+          <w:bCs w:val="1"/>
+          <w:outline w:val="0"/>
+          <w:color w:val="000000"/>
+          <w:u w:color="000000"/>
+          <w:shd w:val="nil" w:color="auto" w:fill="auto"/>
+          <w:rtl w:val="0"/>
+          <w:lang w:val="fr-FR"/>
+          <w14:textFill>
+            <w14:solidFill>
+              <w14:srgbClr w14:val="000000"/>
+            </w14:solidFill>
+          </w14:textFill>
+        </w:rPr>
+        <w:t>é</w:t>
+      </w:r>
+      <w:r>
+        <w:rPr>
+          <w:rStyle w:val="Aucun"/>
+          <w:rFonts w:ascii="Times New Roman" w:hAnsi="Times New Roman"/>
+          <w:b w:val="1"/>
+          <w:bCs w:val="1"/>
+          <w:outline w:val="0"/>
+          <w:color w:val="000000"/>
+          <w:u w:color="000000"/>
+          <w:shd w:val="nil" w:color="auto" w:fill="auto"/>
+          <w:rtl w:val="0"/>
+          <w:lang w:val="da-DK"/>
+          <w14:textFill>
+            <w14:solidFill>
+              <w14:srgbClr w14:val="000000"/>
+            </w14:solidFill>
+          </w14:textFill>
+        </w:rPr>
+        <w:t>cret n</w:t>
+      </w:r>
+      <w:r>
+        <w:rPr>
+          <w:rStyle w:val="Aucun"/>
+          <w:rFonts w:ascii="Times New Roman" w:hAnsi="Times New Roman" w:hint="default"/>
+          <w:b w:val="1"/>
+          <w:bCs w:val="1"/>
+          <w:outline w:val="0"/>
+          <w:color w:val="000000"/>
+          <w:u w:color="000000"/>
+          <w:shd w:val="nil" w:color="auto" w:fill="auto"/>
+          <w:rtl w:val="0"/>
+          <w:lang w:val="fr-FR"/>
+          <w14:textFill>
+            <w14:solidFill>
+              <w14:srgbClr w14:val="000000"/>
+            </w14:solidFill>
+          </w14:textFill>
+        </w:rPr>
+        <w:t xml:space="preserve">° </w:t>
+      </w:r>
+      <w:r>
+        <w:rPr>
+          <w:rStyle w:val="Aucun"/>
+          <w:rFonts w:ascii="Times New Roman" w:hAnsi="Times New Roman"/>
+          <w:b w:val="1"/>
+          <w:bCs w:val="1"/>
+          <w:outline w:val="0"/>
+          <w:color w:val="000000"/>
+          <w:u w:color="000000"/>
+          <w:shd w:val="nil" w:color="auto" w:fill="auto"/>
+          <w:rtl w:val="0"/>
+          <w:lang w:val="fr-FR"/>
+          <w14:textFill>
+            <w14:solidFill>
+              <w14:srgbClr w14:val="000000"/>
+            </w14:solidFill>
+          </w14:textFill>
+        </w:rPr>
+        <w:t>2019-570 du 7 juin 2019.</w:t>
+      </w:r>
+    </w:p>
+    <w:p>
+      <w:pPr>
+        <w:pStyle w:val="Corps A"/>
+        <w:spacing w:after="360"/>
+        <w:ind w:firstLine="709"/>
+        <w:jc w:val="both"/>
+        <w:rPr>
+          <w:rStyle w:val="Aucun"/>
+          <w:outline w:val="0"/>
+          <w:color w:val="000000"/>
+          <w:u w:color="000000"/>
+          <w:shd w:val="nil" w:color="auto" w:fill="auto"/>
+          <w14:textFill>
+            <w14:solidFill>
+              <w14:srgbClr w14:val="000000"/>
+            </w14:solidFill>
+          </w14:textFill>
+        </w:rPr>
+      </w:pPr>
+      <w:r>
+        <w:rPr>
+          <w:rStyle w:val="Aucun"/>
+          <w:rFonts w:ascii="Times New Roman" w:hAnsi="Times New Roman"/>
+          <w:b w:val="1"/>
+          <w:bCs w:val="1"/>
+          <w:outline w:val="0"/>
+          <w:color w:val="000000"/>
+          <w:u w:color="000000"/>
+          <w:shd w:val="nil" w:color="auto" w:fill="auto"/>
+          <w:rtl w:val="0"/>
+          <w:lang w:val="fr-FR"/>
+          <w14:textFill>
+            <w14:solidFill>
+              <w14:srgbClr w14:val="000000"/>
+            </w14:solidFill>
+          </w14:textFill>
+        </w:rPr>
+        <w:t>La directrice g</w:t>
+      </w:r>
+      <w:r>
+        <w:rPr>
+          <w:rStyle w:val="Aucun"/>
+          <w:rFonts w:ascii="Times New Roman" w:hAnsi="Times New Roman" w:hint="default"/>
+          <w:b w:val="1"/>
+          <w:bCs w:val="1"/>
+          <w:outline w:val="0"/>
+          <w:color w:val="000000"/>
+          <w:u w:color="000000"/>
+          <w:shd w:val="nil" w:color="auto" w:fill="auto"/>
+          <w:rtl w:val="0"/>
+          <w:lang w:val="fr-FR"/>
+          <w14:textFill>
+            <w14:solidFill>
+              <w14:srgbClr w14:val="000000"/>
+            </w14:solidFill>
+          </w14:textFill>
+        </w:rPr>
+        <w:t>é</w:t>
+      </w:r>
+      <w:r>
+        <w:rPr>
+          <w:rStyle w:val="Aucun"/>
+          <w:rFonts w:ascii="Times New Roman" w:hAnsi="Times New Roman"/>
+          <w:b w:val="1"/>
+          <w:bCs w:val="1"/>
+          <w:outline w:val="0"/>
+          <w:color w:val="000000"/>
+          <w:u w:color="000000"/>
+          <w:shd w:val="nil" w:color="auto" w:fill="auto"/>
+          <w:rtl w:val="0"/>
+          <w:lang w:val="fr-FR"/>
+          <w14:textFill>
+            <w14:solidFill>
+              <w14:srgbClr w14:val="000000"/>
+            </w14:solidFill>
+          </w14:textFill>
+        </w:rPr>
+        <w:t>n</w:t>
+      </w:r>
+      <w:r>
+        <w:rPr>
+          <w:rStyle w:val="Aucun"/>
+          <w:rFonts w:ascii="Times New Roman" w:hAnsi="Times New Roman" w:hint="default"/>
+          <w:b w:val="1"/>
+          <w:bCs w:val="1"/>
+          <w:outline w:val="0"/>
+          <w:color w:val="000000"/>
+          <w:u w:color="000000"/>
+          <w:shd w:val="nil" w:color="auto" w:fill="auto"/>
+          <w:rtl w:val="0"/>
+          <w:lang w:val="fr-FR"/>
+          <w14:textFill>
+            <w14:solidFill>
+              <w14:srgbClr w14:val="000000"/>
+            </w14:solidFill>
+          </w14:textFill>
+        </w:rPr>
+        <w:t>é</w:t>
+      </w:r>
+      <w:r>
+        <w:rPr>
+          <w:rStyle w:val="Aucun"/>
+          <w:rFonts w:ascii="Times New Roman" w:hAnsi="Times New Roman"/>
+          <w:b w:val="1"/>
+          <w:bCs w:val="1"/>
+          <w:outline w:val="0"/>
+          <w:color w:val="000000"/>
+          <w:u w:color="000000"/>
+          <w:shd w:val="nil" w:color="auto" w:fill="auto"/>
+          <w:rtl w:val="0"/>
+          <w:lang w:val="fr-FR"/>
+          <w14:textFill>
+            <w14:solidFill>
+              <w14:srgbClr w14:val="000000"/>
+            </w14:solidFill>
+          </w14:textFill>
+        </w:rPr>
+        <w:t>rale de l</w:t>
+      </w:r>
+      <w:r>
+        <w:rPr>
+          <w:rStyle w:val="Aucun"/>
+          <w:rFonts w:ascii="Times New Roman" w:hAnsi="Times New Roman" w:hint="default"/>
+          <w:b w:val="1"/>
+          <w:bCs w:val="1"/>
+          <w:outline w:val="0"/>
+          <w:color w:val="000000"/>
+          <w:u w:color="000000"/>
+          <w:shd w:val="nil" w:color="auto" w:fill="auto"/>
+          <w:rtl w:val="0"/>
+          <w:lang w:val="fr-FR"/>
+          <w14:textFill>
+            <w14:solidFill>
+              <w14:srgbClr w14:val="000000"/>
+            </w14:solidFill>
+          </w14:textFill>
+        </w:rPr>
+        <w:t>’é</w:t>
+      </w:r>
+      <w:r>
+        <w:rPr>
+          <w:rStyle w:val="Aucun"/>
+          <w:rFonts w:ascii="Times New Roman" w:hAnsi="Times New Roman"/>
+          <w:b w:val="1"/>
+          <w:bCs w:val="1"/>
+          <w:outline w:val="0"/>
+          <w:color w:val="000000"/>
+          <w:u w:color="000000"/>
+          <w:shd w:val="nil" w:color="auto" w:fill="auto"/>
+          <w:rtl w:val="0"/>
+          <w:lang w:val="fr-FR"/>
+          <w14:textFill>
+            <w14:solidFill>
+              <w14:srgbClr w14:val="000000"/>
+            </w14:solidFill>
+          </w14:textFill>
+        </w:rPr>
+        <w:t>nergie et du climat ;</w:t>
+      </w:r>
+    </w:p>
+    <w:p>
+      <w:pPr>
+        <w:pStyle w:val="Corps A"/>
+        <w:widowControl w:val="1"/>
+        <w:rPr>
+          <w:rStyle w:val="Aucun"/>
+          <w:outline w:val="0"/>
+          <w:color w:val="000000"/>
+          <w:u w:color="000000"/>
+          <w:shd w:val="nil" w:color="auto" w:fill="auto"/>
+          <w14:textFill>
+            <w14:solidFill>
+              <w14:srgbClr w14:val="000000"/>
+            </w14:solidFill>
+          </w14:textFill>
+        </w:rPr>
+      </w:pPr>
+      <w:r>
         <w:rPr>
           <w:rStyle w:val="Aucun"/>
           <w:rFonts w:ascii="Times New Roman" w:cs="Times New Roman" w:hAnsi="Times New Roman" w:eastAsia="Times New Roman"/>
@@ -403,1071 +1278,223 @@
           <w:color w:val="000000"/>
           <w:u w:color="000000"/>
           <w:shd w:val="nil" w:color="auto" w:fill="auto"/>
-          <w14:textFill>
-            <w14:solidFill>
-              <w14:srgbClr w14:val="000000"/>
-            </w14:solidFill>
-          </w14:textFill>
-        </w:rPr>
-      </w:pPr>
+          <w:rtl w:val="0"/>
+          <w:lang w:val="fr-FR"/>
+          <w14:textFill>
+            <w14:solidFill>
+              <w14:srgbClr w14:val="000000"/>
+            </w14:solidFill>
+          </w14:textFill>
+        </w:rPr>
+        <w:tab/>
+        <w:t>Le directeur g</w:t>
+      </w:r>
+      <w:r>
+        <w:rPr>
+          <w:rStyle w:val="Aucun"/>
+          <w:rFonts w:ascii="Times New Roman" w:hAnsi="Times New Roman" w:hint="default"/>
+          <w:b w:val="1"/>
+          <w:bCs w:val="1"/>
+          <w:outline w:val="0"/>
+          <w:color w:val="000000"/>
+          <w:u w:color="000000"/>
+          <w:shd w:val="nil" w:color="auto" w:fill="auto"/>
+          <w:rtl w:val="0"/>
+          <w:lang w:val="fr-FR"/>
+          <w14:textFill>
+            <w14:solidFill>
+              <w14:srgbClr w14:val="000000"/>
+            </w14:solidFill>
+          </w14:textFill>
+        </w:rPr>
+        <w:t>é</w:t>
+      </w:r>
+      <w:r>
+        <w:rPr>
+          <w:rStyle w:val="Aucun"/>
+          <w:rFonts w:ascii="Times New Roman" w:hAnsi="Times New Roman"/>
+          <w:b w:val="1"/>
+          <w:bCs w:val="1"/>
+          <w:outline w:val="0"/>
+          <w:color w:val="000000"/>
+          <w:u w:color="000000"/>
+          <w:shd w:val="nil" w:color="auto" w:fill="auto"/>
+          <w:rtl w:val="0"/>
+          <w:lang w:val="fr-FR"/>
+          <w14:textFill>
+            <w14:solidFill>
+              <w14:srgbClr w14:val="000000"/>
+            </w14:solidFill>
+          </w14:textFill>
+        </w:rPr>
+        <w:t>n</w:t>
+      </w:r>
+      <w:r>
+        <w:rPr>
+          <w:rStyle w:val="Aucun"/>
+          <w:rFonts w:ascii="Times New Roman" w:hAnsi="Times New Roman" w:hint="default"/>
+          <w:b w:val="1"/>
+          <w:bCs w:val="1"/>
+          <w:outline w:val="0"/>
+          <w:color w:val="000000"/>
+          <w:u w:color="000000"/>
+          <w:shd w:val="nil" w:color="auto" w:fill="auto"/>
+          <w:rtl w:val="0"/>
+          <w:lang w:val="fr-FR"/>
+          <w14:textFill>
+            <w14:solidFill>
+              <w14:srgbClr w14:val="000000"/>
+            </w14:solidFill>
+          </w14:textFill>
+        </w:rPr>
+        <w:t>é</w:t>
+      </w:r>
+      <w:r>
+        <w:rPr>
+          <w:rStyle w:val="Aucun"/>
+          <w:rFonts w:ascii="Times New Roman" w:hAnsi="Times New Roman"/>
+          <w:b w:val="1"/>
+          <w:bCs w:val="1"/>
+          <w:outline w:val="0"/>
+          <w:color w:val="000000"/>
+          <w:u w:color="000000"/>
+          <w:shd w:val="nil" w:color="auto" w:fill="auto"/>
+          <w:rtl w:val="0"/>
+          <w:lang w:val="fr-FR"/>
+          <w14:textFill>
+            <w14:solidFill>
+              <w14:srgbClr w14:val="000000"/>
+            </w14:solidFill>
+          </w14:textFill>
+        </w:rPr>
+        <w:t xml:space="preserve">ral de la performance </w:t>
+      </w:r>
+      <w:r>
+        <w:rPr>
+          <w:rStyle w:val="Aucun"/>
+          <w:rFonts w:ascii="Times New Roman" w:hAnsi="Times New Roman" w:hint="default"/>
+          <w:b w:val="1"/>
+          <w:bCs w:val="1"/>
+          <w:outline w:val="0"/>
+          <w:color w:val="000000"/>
+          <w:u w:color="000000"/>
+          <w:shd w:val="nil" w:color="auto" w:fill="auto"/>
+          <w:rtl w:val="0"/>
+          <w:lang w:val="fr-FR"/>
+          <w14:textFill>
+            <w14:solidFill>
+              <w14:srgbClr w14:val="000000"/>
+            </w14:solidFill>
+          </w14:textFill>
+        </w:rPr>
+        <w:t>é</w:t>
+      </w:r>
+      <w:r>
+        <w:rPr>
+          <w:rStyle w:val="Aucun"/>
+          <w:rFonts w:ascii="Times New Roman" w:hAnsi="Times New Roman"/>
+          <w:b w:val="1"/>
+          <w:bCs w:val="1"/>
+          <w:outline w:val="0"/>
+          <w:color w:val="000000"/>
+          <w:u w:color="000000"/>
+          <w:shd w:val="nil" w:color="auto" w:fill="auto"/>
+          <w:rtl w:val="0"/>
+          <w:lang w:val="fr-FR"/>
+          <w14:textFill>
+            <w14:solidFill>
+              <w14:srgbClr w14:val="000000"/>
+            </w14:solidFill>
+          </w14:textFill>
+        </w:rPr>
+        <w:t>conomique et environnementale</w:t>
+      </w:r>
     </w:p>
     <w:p>
       <w:pPr>
-        <w:pStyle w:val="Corps"/>
-        <w:spacing w:before="720" w:after="120"/>
-        <w:jc w:val="center"/>
-        <w:rPr>
-          <w:rStyle w:val="Aucun"/>
-          <w:rFonts w:ascii="Times New Roman" w:cs="Times New Roman" w:hAnsi="Times New Roman" w:eastAsia="Times New Roman"/>
+        <w:pStyle w:val="Corps A"/>
+        <w:widowControl w:val="1"/>
+        <w:spacing w:after="238"/>
+        <w:jc w:val="both"/>
+        <w:rPr>
+          <w:rStyle w:val="Aucun"/>
+          <w:outline w:val="0"/>
+          <w:color w:val="000000"/>
+          <w:u w:color="000000"/>
+          <w:shd w:val="nil" w:color="auto" w:fill="auto"/>
+          <w14:textFill>
+            <w14:solidFill>
+              <w14:srgbClr w14:val="000000"/>
+            </w14:solidFill>
+          </w14:textFill>
+        </w:rPr>
+      </w:pPr>
+      <w:r>
+        <w:rPr>
+          <w:rStyle w:val="Aucun"/>
+          <w:rFonts w:ascii="Times New Roman" w:hAnsi="Times New Roman"/>
           <w:b w:val="1"/>
           <w:bCs w:val="1"/>
           <w:outline w:val="0"/>
           <w:color w:val="000000"/>
           <w:u w:color="000000"/>
           <w:shd w:val="nil" w:color="auto" w:fill="auto"/>
-          <w14:textFill>
-            <w14:solidFill>
-              <w14:srgbClr w14:val="000000"/>
-            </w14:solidFill>
-          </w14:textFill>
-        </w:rPr>
-      </w:pPr>
+          <w:rtl w:val="0"/>
+          <w:lang w:val="fr-FR"/>
+          <w14:textFill>
+            <w14:solidFill>
+              <w14:srgbClr w14:val="000000"/>
+            </w14:solidFill>
+          </w14:textFill>
+        </w:rPr>
+        <w:t xml:space="preserve"> </w:t>
+        <w:tab/>
+        <w:t>des entreprises</w:t>
+      </w:r>
+      <w:r>
+        <w:rPr>
+          <w:rStyle w:val="Aucun"/>
+          <w:rFonts w:ascii="Times New Roman" w:hAnsi="Times New Roman" w:hint="default"/>
+          <w:b w:val="1"/>
+          <w:bCs w:val="1"/>
+          <w:outline w:val="0"/>
+          <w:color w:val="000000"/>
+          <w:u w:color="000000"/>
+          <w:shd w:val="nil" w:color="auto" w:fill="auto"/>
+          <w:rtl w:val="0"/>
+          <w:lang w:val="fr-FR"/>
+          <w14:textFill>
+            <w14:solidFill>
+              <w14:srgbClr w14:val="000000"/>
+            </w14:solidFill>
+          </w14:textFill>
+        </w:rPr>
+        <w:t> </w:t>
+      </w:r>
+      <w:r>
+        <w:rPr>
+          <w:rStyle w:val="Aucun"/>
+          <w:rFonts w:ascii="Times New Roman" w:hAnsi="Times New Roman"/>
+          <w:b w:val="1"/>
+          <w:bCs w:val="1"/>
+          <w:outline w:val="0"/>
+          <w:color w:val="000000"/>
+          <w:u w:color="000000"/>
+          <w:shd w:val="nil" w:color="auto" w:fill="auto"/>
+          <w:rtl w:val="0"/>
+          <w:lang w:val="fr-FR"/>
+          <w14:textFill>
+            <w14:solidFill>
+              <w14:srgbClr w14:val="000000"/>
+            </w14:solidFill>
+          </w14:textFill>
+        </w:rPr>
+        <w:t>;</w:t>
+      </w:r>
     </w:p>
     <w:p>
       <w:pPr>
-        <w:pStyle w:val="Corps"/>
-        <w:spacing w:before="720" w:after="120"/>
-        <w:jc w:val="center"/>
-        <w:rPr>
-          <w:rStyle w:val="Aucun"/>
-          <w:outline w:val="0"/>
-          <w:color w:val="000000"/>
-          <w:u w:color="000000"/>
-          <w:shd w:val="nil" w:color="auto" w:fill="auto"/>
-          <w14:textFill>
-            <w14:solidFill>
-              <w14:srgbClr w14:val="000000"/>
-            </w14:solidFill>
-          </w14:textFill>
-        </w:rPr>
-      </w:pPr>
-      <w:r>
-        <w:rPr>
-          <w:rStyle w:val="Aucun"/>
-          <w:rFonts w:ascii="Times New Roman" w:hAnsi="Times New Roman"/>
-          <w:b w:val="1"/>
-          <w:bCs w:val="1"/>
-          <w:outline w:val="0"/>
-          <w:color w:val="000000"/>
-          <w:u w:color="000000"/>
-          <w:shd w:val="nil" w:color="auto" w:fill="auto"/>
-          <w:rtl w:val="0"/>
-          <w14:textFill>
-            <w14:solidFill>
-              <w14:srgbClr w14:val="000000"/>
-            </w14:solidFill>
-          </w14:textFill>
-        </w:rPr>
-        <w:t>D</w:t>
-      </w:r>
-      <w:r>
-        <w:rPr>
-          <w:rStyle w:val="Aucun"/>
-          <w:rFonts w:ascii="Times New Roman" w:hAnsi="Times New Roman" w:hint="default"/>
-          <w:b w:val="1"/>
-          <w:bCs w:val="1"/>
-          <w:outline w:val="0"/>
-          <w:color w:val="000000"/>
-          <w:u w:color="000000"/>
-          <w:shd w:val="nil" w:color="auto" w:fill="auto"/>
-          <w:rtl w:val="0"/>
-          <w:lang w:val="fr-FR"/>
-          <w14:textFill>
-            <w14:solidFill>
-              <w14:srgbClr w14:val="000000"/>
-            </w14:solidFill>
-          </w14:textFill>
-        </w:rPr>
-        <w:t>é</w:t>
-      </w:r>
-      <w:r>
-        <w:rPr>
-          <w:rStyle w:val="Aucun"/>
-          <w:rFonts w:ascii="Times New Roman" w:hAnsi="Times New Roman"/>
-          <w:b w:val="1"/>
-          <w:bCs w:val="1"/>
-          <w:outline w:val="0"/>
-          <w:color w:val="000000"/>
-          <w:u w:color="000000"/>
-          <w:shd w:val="nil" w:color="auto" w:fill="auto"/>
-          <w:rtl w:val="0"/>
-          <w:lang w:val="fr-FR"/>
-          <w14:textFill>
-            <w14:solidFill>
-              <w14:srgbClr w14:val="000000"/>
-            </w14:solidFill>
-          </w14:textFill>
-        </w:rPr>
-        <w:t>cision du</w:t>
-      </w:r>
-    </w:p>
-    <w:p>
-      <w:pPr>
-        <w:pStyle w:val="Corps"/>
-        <w:spacing w:after="360"/>
-        <w:jc w:val="both"/>
-        <w:rPr>
-          <w:rStyle w:val="Aucun"/>
-          <w:outline w:val="0"/>
-          <w:color w:val="000000"/>
-          <w:u w:color="000000"/>
-          <w:shd w:val="nil" w:color="auto" w:fill="auto"/>
-          <w14:textFill>
-            <w14:solidFill>
-              <w14:srgbClr w14:val="000000"/>
-            </w14:solidFill>
-          </w14:textFill>
-        </w:rPr>
-      </w:pPr>
-      <w:r>
-        <w:rPr>
-          <w:rStyle w:val="Aucun"/>
-          <w:rFonts w:ascii="Times New Roman" w:hAnsi="Times New Roman"/>
-          <w:b w:val="1"/>
-          <w:bCs w:val="1"/>
-          <w:outline w:val="0"/>
-          <w:color w:val="000000"/>
-          <w:u w:color="000000"/>
-          <w:shd w:val="nil" w:color="auto" w:fill="auto"/>
-          <w:rtl w:val="0"/>
-          <w:lang w:val="fr-FR"/>
-          <w14:textFill>
-            <w14:solidFill>
-              <w14:srgbClr w14:val="000000"/>
-            </w14:solidFill>
-          </w14:textFill>
-        </w:rPr>
-        <w:t>reconnaissant l</w:t>
-      </w:r>
-      <w:r>
-        <w:rPr>
-          <w:rStyle w:val="Aucun"/>
-          <w:rFonts w:ascii="Times New Roman" w:hAnsi="Times New Roman" w:hint="default"/>
-          <w:b w:val="1"/>
-          <w:bCs w:val="1"/>
-          <w:outline w:val="0"/>
-          <w:color w:val="000000"/>
-          <w:u w:color="000000"/>
-          <w:shd w:val="nil" w:color="auto" w:fill="auto"/>
-          <w:rtl w:val="0"/>
-          <w:lang w:val="fr-FR"/>
-          <w14:textFill>
-            <w14:solidFill>
-              <w14:srgbClr w14:val="000000"/>
-            </w14:solidFill>
-          </w14:textFill>
-        </w:rPr>
-        <w:t>’</w:t>
-      </w:r>
-      <w:r>
-        <w:rPr>
-          <w:rStyle w:val="Aucun"/>
-          <w:rFonts w:ascii="Times New Roman" w:hAnsi="Times New Roman"/>
-          <w:b w:val="1"/>
-          <w:bCs w:val="1"/>
-          <w:outline w:val="0"/>
-          <w:color w:val="000000"/>
-          <w:u w:color="000000"/>
-          <w:shd w:val="nil" w:color="auto" w:fill="auto"/>
-          <w:rtl w:val="0"/>
-          <w:lang w:val="en-US"/>
-          <w14:textFill>
-            <w14:solidFill>
-              <w14:srgbClr w14:val="000000"/>
-            </w14:solidFill>
-          </w14:textFill>
-        </w:rPr>
-        <w:t>unit</w:t>
-      </w:r>
-      <w:r>
-        <w:rPr>
-          <w:rStyle w:val="Aucun"/>
-          <w:rFonts w:ascii="Times New Roman" w:hAnsi="Times New Roman" w:hint="default"/>
-          <w:b w:val="1"/>
-          <w:bCs w:val="1"/>
-          <w:outline w:val="0"/>
-          <w:color w:val="000000"/>
-          <w:u w:color="000000"/>
-          <w:shd w:val="nil" w:color="auto" w:fill="auto"/>
-          <w:rtl w:val="0"/>
-          <w:lang w:val="fr-FR"/>
-          <w14:textFill>
-            <w14:solidFill>
-              <w14:srgbClr w14:val="000000"/>
-            </w14:solidFill>
-          </w14:textFill>
-        </w:rPr>
-        <w:t xml:space="preserve">é </w:t>
-      </w:r>
-      <w:r>
-        <w:rPr>
-          <w:rStyle w:val="Aucun"/>
-          <w:rFonts w:ascii="Times New Roman" w:hAnsi="Times New Roman"/>
-          <w:b w:val="1"/>
-          <w:bCs w:val="1"/>
-          <w:outline w:val="0"/>
-          <w:color w:val="000000"/>
-          <w:u w:color="000000"/>
-          <w:shd w:val="nil" w:color="auto" w:fill="auto"/>
-          <w:rtl w:val="0"/>
-          <w:lang w:val="fr-FR"/>
-          <w14:textFill>
-            <w14:solidFill>
-              <w14:srgbClr w14:val="000000"/>
-            </w14:solidFill>
-          </w14:textFill>
-        </w:rPr>
-        <w:t xml:space="preserve">de production de biocarburants de </w:t>
-      </w:r>
-      <w:r>
-        <w:rPr>
-          <w:rStyle w:val="Aucun"/>
-          <w:rFonts w:ascii="Times New Roman" w:hAnsi="Times New Roman" w:hint="default"/>
-          <w:b w:val="1"/>
-          <w:bCs w:val="1"/>
-          <w:outline w:val="0"/>
-          <w:color w:val="000000"/>
-          <w:u w:color="000000"/>
-          <w:shd w:val="nil" w:color="auto" w:fill="auto"/>
-          <w:rtl w:val="0"/>
-          <w:lang w:val="fr-FR"/>
-          <w14:textFill>
-            <w14:solidFill>
-              <w14:srgbClr w14:val="000000"/>
-            </w14:solidFill>
-          </w14:textFill>
-        </w:rPr>
-        <w:t>«</w:t>
-      </w:r>
-      <w:r>
-        <w:rPr>
-          <w:rStyle w:val="Aucun"/>
-          <w:rFonts w:ascii="Times New Roman" w:hAnsi="Times New Roman"/>
-          <w:b w:val="1"/>
-          <w:bCs w:val="1"/>
-          <w:outline w:val="0"/>
-          <w:color w:val="000000"/>
-          <w:u w:color="000000"/>
-          <w:shd w:val="nil" w:color="auto" w:fill="auto"/>
-          <w:rtl w:val="0"/>
-          <w14:textFill>
-            <w14:solidFill>
-              <w14:srgbClr w14:val="000000"/>
-            </w14:solidFill>
-          </w14:textFill>
-        </w:rPr>
-        <w:t>Ville</w:t>
-      </w:r>
-      <w:r>
-        <w:rPr>
-          <w:rStyle w:val="Aucun"/>
-          <w:rFonts w:ascii="Times New Roman" w:hAnsi="Times New Roman" w:hint="default"/>
-          <w:b w:val="1"/>
-          <w:bCs w:val="1"/>
-          <w:outline w:val="0"/>
-          <w:color w:val="000000"/>
-          <w:u w:color="000000"/>
-          <w:shd w:val="nil" w:color="auto" w:fill="auto"/>
-          <w:rtl w:val="0"/>
-          <w:lang w:val="fr-FR"/>
-          <w14:textFill>
-            <w14:solidFill>
-              <w14:srgbClr w14:val="000000"/>
-            </w14:solidFill>
-          </w14:textFill>
-        </w:rPr>
-        <w:t xml:space="preserve">» </w:t>
-      </w:r>
-      <w:r>
-        <w:rPr>
-          <w:rStyle w:val="Aucun"/>
-          <w:rFonts w:ascii="Times New Roman" w:hAnsi="Times New Roman"/>
-          <w:b w:val="1"/>
-          <w:bCs w:val="1"/>
-          <w:outline w:val="0"/>
-          <w:color w:val="000000"/>
-          <w:u w:color="000000"/>
-          <w:shd w:val="nil" w:color="auto" w:fill="auto"/>
-          <w:rtl w:val="0"/>
-          <w14:textFill>
-            <w14:solidFill>
-              <w14:srgbClr w14:val="000000"/>
-            </w14:solidFill>
-          </w14:textFill>
-        </w:rPr>
-        <w:t>(</w:t>
-      </w:r>
-      <w:r>
-        <w:rPr>
-          <w:rStyle w:val="Aucun"/>
-          <w:rFonts w:ascii="Times New Roman" w:hAnsi="Times New Roman" w:hint="default"/>
-          <w:b w:val="1"/>
-          <w:bCs w:val="1"/>
-          <w:outline w:val="0"/>
-          <w:color w:val="000000"/>
-          <w:u w:color="000000"/>
-          <w:shd w:val="nil" w:color="auto" w:fill="auto"/>
-          <w:rtl w:val="0"/>
-          <w:lang w:val="fr-FR"/>
-          <w14:textFill>
-            <w14:solidFill>
-              <w14:srgbClr w14:val="000000"/>
-            </w14:solidFill>
-          </w14:textFill>
-        </w:rPr>
-        <w:t>«</w:t>
-      </w:r>
-      <w:r>
-        <w:rPr>
-          <w:rStyle w:val="Aucun"/>
-          <w:rFonts w:ascii="Times New Roman" w:hAnsi="Times New Roman"/>
-          <w:b w:val="1"/>
-          <w:bCs w:val="1"/>
-          <w:outline w:val="0"/>
-          <w:color w:val="000000"/>
-          <w:u w:color="000000"/>
-          <w:shd w:val="nil" w:color="auto" w:fill="auto"/>
-          <w:rtl w:val="0"/>
-          <w:lang w:val="en-US"/>
-          <w14:textFill>
-            <w14:solidFill>
-              <w14:srgbClr w14:val="000000"/>
-            </w14:solidFill>
-          </w14:textFill>
-        </w:rPr>
-        <w:t>Pays</w:t>
-      </w:r>
-      <w:r>
-        <w:rPr>
-          <w:rStyle w:val="Aucun"/>
-          <w:rFonts w:ascii="Times New Roman" w:hAnsi="Times New Roman" w:hint="default"/>
-          <w:b w:val="1"/>
-          <w:bCs w:val="1"/>
-          <w:outline w:val="0"/>
-          <w:color w:val="000000"/>
-          <w:u w:color="000000"/>
-          <w:shd w:val="nil" w:color="auto" w:fill="auto"/>
-          <w:rtl w:val="0"/>
-          <w:lang w:val="fr-FR"/>
-          <w14:textFill>
-            <w14:solidFill>
-              <w14:srgbClr w14:val="000000"/>
-            </w14:solidFill>
-          </w14:textFill>
-        </w:rPr>
-        <w:t>»</w:t>
-      </w:r>
-      <w:r>
-        <w:rPr>
-          <w:rStyle w:val="Aucun"/>
-          <w:rFonts w:ascii="Times New Roman" w:hAnsi="Times New Roman"/>
-          <w:b w:val="1"/>
-          <w:bCs w:val="1"/>
-          <w:outline w:val="0"/>
-          <w:color w:val="000000"/>
-          <w:u w:color="000000"/>
-          <w:shd w:val="nil" w:color="auto" w:fill="auto"/>
-          <w:rtl w:val="0"/>
-          <w:lang w:val="fr-FR"/>
-          <w14:textFill>
-            <w14:solidFill>
-              <w14:srgbClr w14:val="000000"/>
-            </w14:solidFill>
-          </w14:textFill>
-        </w:rPr>
-        <w:t>) de la soci</w:t>
-      </w:r>
-      <w:r>
-        <w:rPr>
-          <w:rStyle w:val="Aucun"/>
-          <w:rFonts w:ascii="Times New Roman" w:hAnsi="Times New Roman" w:hint="default"/>
-          <w:b w:val="1"/>
-          <w:bCs w:val="1"/>
-          <w:outline w:val="0"/>
-          <w:color w:val="000000"/>
-          <w:u w:color="000000"/>
-          <w:shd w:val="nil" w:color="auto" w:fill="auto"/>
-          <w:rtl w:val="0"/>
-          <w:lang w:val="fr-FR"/>
-          <w14:textFill>
-            <w14:solidFill>
-              <w14:srgbClr w14:val="000000"/>
-            </w14:solidFill>
-          </w14:textFill>
-        </w:rPr>
-        <w:t>é</w:t>
-      </w:r>
-      <w:r>
-        <w:rPr>
-          <w:rStyle w:val="Aucun"/>
-          <w:rFonts w:ascii="Times New Roman" w:hAnsi="Times New Roman"/>
-          <w:b w:val="1"/>
-          <w:bCs w:val="1"/>
-          <w:outline w:val="0"/>
-          <w:color w:val="000000"/>
-          <w:u w:color="000000"/>
-          <w:shd w:val="nil" w:color="auto" w:fill="auto"/>
-          <w:rtl w:val="0"/>
-          <w14:textFill>
-            <w14:solidFill>
-              <w14:srgbClr w14:val="000000"/>
-            </w14:solidFill>
-          </w14:textFill>
-        </w:rPr>
-        <w:t>t</w:t>
-      </w:r>
-      <w:r>
-        <w:rPr>
-          <w:rStyle w:val="Aucun"/>
-          <w:rFonts w:ascii="Times New Roman" w:hAnsi="Times New Roman" w:hint="default"/>
-          <w:b w:val="1"/>
-          <w:bCs w:val="1"/>
-          <w:outline w:val="0"/>
-          <w:color w:val="000000"/>
-          <w:u w:color="000000"/>
-          <w:shd w:val="nil" w:color="auto" w:fill="auto"/>
-          <w:rtl w:val="0"/>
-          <w:lang w:val="fr-FR"/>
-          <w14:textFill>
-            <w14:solidFill>
-              <w14:srgbClr w14:val="000000"/>
-            </w14:solidFill>
-          </w14:textFill>
-        </w:rPr>
-        <w:t>é «</w:t>
-      </w:r>
-      <w:r>
-        <w:rPr>
-          <w:rStyle w:val="Aucun"/>
-          <w:rFonts w:ascii="Times New Roman" w:hAnsi="Times New Roman"/>
-          <w:b w:val="1"/>
-          <w:bCs w:val="1"/>
-          <w:outline w:val="0"/>
-          <w:color w:val="000000"/>
-          <w:u w:color="000000"/>
-          <w:shd w:val="nil" w:color="auto" w:fill="auto"/>
-          <w:rtl w:val="0"/>
-          <w:lang w:val="en-US"/>
-          <w14:textFill>
-            <w14:solidFill>
-              <w14:srgbClr w14:val="000000"/>
-            </w14:solidFill>
-          </w14:textFill>
-        </w:rPr>
-        <w:t>Nom_Op</w:t>
-      </w:r>
-      <w:r>
-        <w:rPr>
-          <w:rStyle w:val="Aucun"/>
-          <w:rFonts w:ascii="Times New Roman" w:hAnsi="Times New Roman" w:hint="default"/>
-          <w:b w:val="1"/>
-          <w:bCs w:val="1"/>
-          <w:outline w:val="0"/>
-          <w:color w:val="000000"/>
-          <w:u w:color="000000"/>
-          <w:shd w:val="nil" w:color="auto" w:fill="auto"/>
-          <w:rtl w:val="0"/>
-          <w:lang w:val="fr-FR"/>
-          <w14:textFill>
-            <w14:solidFill>
-              <w14:srgbClr w14:val="000000"/>
-            </w14:solidFill>
-          </w14:textFill>
-        </w:rPr>
-        <w:t>é</w:t>
-      </w:r>
-      <w:r>
-        <w:rPr>
-          <w:rStyle w:val="Aucun"/>
-          <w:rFonts w:ascii="Times New Roman" w:hAnsi="Times New Roman"/>
-          <w:b w:val="1"/>
-          <w:bCs w:val="1"/>
-          <w:outline w:val="0"/>
-          <w:color w:val="000000"/>
-          <w:u w:color="000000"/>
-          <w:shd w:val="nil" w:color="auto" w:fill="auto"/>
-          <w:rtl w:val="0"/>
-          <w:lang w:val="fr-FR"/>
-          <w14:textFill>
-            <w14:solidFill>
-              <w14:srgbClr w14:val="000000"/>
-            </w14:solidFill>
-          </w14:textFill>
-        </w:rPr>
-        <w:t>rateur</w:t>
-      </w:r>
-      <w:r>
-        <w:rPr>
-          <w:rStyle w:val="Aucun"/>
-          <w:rFonts w:ascii="Times New Roman" w:hAnsi="Times New Roman" w:hint="default"/>
-          <w:b w:val="1"/>
-          <w:bCs w:val="1"/>
-          <w:outline w:val="0"/>
-          <w:color w:val="000000"/>
-          <w:u w:color="000000"/>
-          <w:shd w:val="nil" w:color="auto" w:fill="auto"/>
-          <w:rtl w:val="0"/>
-          <w:lang w:val="fr-FR"/>
-          <w14:textFill>
-            <w14:solidFill>
-              <w14:srgbClr w14:val="000000"/>
-            </w14:solidFill>
-          </w14:textFill>
-        </w:rPr>
-        <w:t xml:space="preserve">» </w:t>
-      </w:r>
-      <w:r>
-        <w:rPr>
-          <w:rStyle w:val="Aucun"/>
-          <w:rFonts w:ascii="Times New Roman" w:hAnsi="Times New Roman"/>
-          <w:b w:val="1"/>
-          <w:bCs w:val="1"/>
-          <w:outline w:val="0"/>
-          <w:color w:val="000000"/>
-          <w:u w:color="000000"/>
-          <w:shd w:val="nil" w:color="auto" w:fill="auto"/>
-          <w:rtl w:val="0"/>
-          <w:lang w:val="fr-FR"/>
-          <w14:textFill>
-            <w14:solidFill>
-              <w14:srgbClr w14:val="000000"/>
-            </w14:solidFill>
-          </w14:textFill>
-        </w:rPr>
-        <w:t>au titre de l</w:t>
-      </w:r>
-      <w:r>
-        <w:rPr>
-          <w:rStyle w:val="Aucun"/>
-          <w:rFonts w:ascii="Times New Roman" w:hAnsi="Times New Roman" w:hint="default"/>
-          <w:b w:val="1"/>
-          <w:bCs w:val="1"/>
-          <w:outline w:val="0"/>
-          <w:color w:val="000000"/>
-          <w:u w:color="000000"/>
-          <w:shd w:val="nil" w:color="auto" w:fill="auto"/>
-          <w:rtl w:val="0"/>
-          <w:lang w:val="fr-FR"/>
-          <w14:textFill>
-            <w14:solidFill>
-              <w14:srgbClr w14:val="000000"/>
-            </w14:solidFill>
-          </w14:textFill>
-        </w:rPr>
-        <w:t>’</w:t>
-      </w:r>
-      <w:r>
-        <w:rPr>
-          <w:rStyle w:val="Aucun"/>
-          <w:rFonts w:ascii="Times New Roman" w:hAnsi="Times New Roman"/>
-          <w:b w:val="1"/>
-          <w:bCs w:val="1"/>
-          <w:outline w:val="0"/>
-          <w:color w:val="000000"/>
-          <w:u w:color="000000"/>
-          <w:shd w:val="nil" w:color="auto" w:fill="auto"/>
-          <w:rtl w:val="0"/>
-          <w:lang w:val="fr-FR"/>
-          <w14:textFill>
-            <w14:solidFill>
-              <w14:srgbClr w14:val="000000"/>
-            </w14:solidFill>
-          </w14:textFill>
-        </w:rPr>
-        <w:t>article 13 du d</w:t>
-      </w:r>
-      <w:r>
-        <w:rPr>
-          <w:rStyle w:val="Aucun"/>
-          <w:rFonts w:ascii="Times New Roman" w:hAnsi="Times New Roman" w:hint="default"/>
-          <w:b w:val="1"/>
-          <w:bCs w:val="1"/>
-          <w:outline w:val="0"/>
-          <w:color w:val="000000"/>
-          <w:u w:color="000000"/>
-          <w:shd w:val="nil" w:color="auto" w:fill="auto"/>
-          <w:rtl w:val="0"/>
-          <w:lang w:val="fr-FR"/>
-          <w14:textFill>
-            <w14:solidFill>
-              <w14:srgbClr w14:val="000000"/>
-            </w14:solidFill>
-          </w14:textFill>
-        </w:rPr>
-        <w:t>é</w:t>
-      </w:r>
-      <w:r>
-        <w:rPr>
-          <w:rStyle w:val="Aucun"/>
-          <w:rFonts w:ascii="Times New Roman" w:hAnsi="Times New Roman"/>
-          <w:b w:val="1"/>
-          <w:bCs w:val="1"/>
-          <w:outline w:val="0"/>
-          <w:color w:val="000000"/>
-          <w:u w:color="000000"/>
-          <w:shd w:val="nil" w:color="auto" w:fill="auto"/>
-          <w:rtl w:val="0"/>
-          <w:lang w:val="da-DK"/>
-          <w14:textFill>
-            <w14:solidFill>
-              <w14:srgbClr w14:val="000000"/>
-            </w14:solidFill>
-          </w14:textFill>
-        </w:rPr>
-        <w:t>cret n</w:t>
-      </w:r>
-      <w:r>
-        <w:rPr>
-          <w:rStyle w:val="Aucun"/>
-          <w:rFonts w:ascii="Times New Roman" w:hAnsi="Times New Roman" w:hint="default"/>
-          <w:b w:val="1"/>
-          <w:bCs w:val="1"/>
-          <w:outline w:val="0"/>
-          <w:color w:val="000000"/>
-          <w:u w:color="000000"/>
-          <w:shd w:val="nil" w:color="auto" w:fill="auto"/>
-          <w:rtl w:val="0"/>
-          <w:lang w:val="fr-FR"/>
-          <w14:textFill>
-            <w14:solidFill>
-              <w14:srgbClr w14:val="000000"/>
-            </w14:solidFill>
-          </w14:textFill>
-        </w:rPr>
-        <w:t xml:space="preserve">° </w:t>
-      </w:r>
-      <w:r>
-        <w:rPr>
-          <w:rStyle w:val="Aucun"/>
-          <w:rFonts w:ascii="Times New Roman" w:hAnsi="Times New Roman"/>
-          <w:b w:val="1"/>
-          <w:bCs w:val="1"/>
-          <w:outline w:val="0"/>
-          <w:color w:val="000000"/>
-          <w:u w:color="000000"/>
-          <w:shd w:val="nil" w:color="auto" w:fill="auto"/>
-          <w:rtl w:val="0"/>
-          <w:lang w:val="fr-FR"/>
-          <w14:textFill>
-            <w14:solidFill>
-              <w14:srgbClr w14:val="000000"/>
-            </w14:solidFill>
-          </w14:textFill>
-        </w:rPr>
-        <w:t>2019-570 du 7 juin 2019.</w:t>
-      </w:r>
-    </w:p>
-    <w:p>
-      <w:pPr>
-        <w:pStyle w:val="Corps"/>
-        <w:spacing w:after="360"/>
-        <w:ind w:firstLine="709"/>
-        <w:jc w:val="both"/>
-        <w:rPr>
-          <w:rStyle w:val="Aucun"/>
-          <w:outline w:val="0"/>
-          <w:color w:val="000000"/>
-          <w:u w:color="000000"/>
-          <w:shd w:val="nil" w:color="auto" w:fill="auto"/>
-          <w14:textFill>
-            <w14:solidFill>
-              <w14:srgbClr w14:val="000000"/>
-            </w14:solidFill>
-          </w14:textFill>
-        </w:rPr>
-      </w:pPr>
-      <w:r>
-        <w:rPr>
-          <w:rStyle w:val="Aucun"/>
-          <w:rFonts w:ascii="Times New Roman" w:hAnsi="Times New Roman"/>
-          <w:b w:val="1"/>
-          <w:bCs w:val="1"/>
-          <w:outline w:val="0"/>
-          <w:color w:val="000000"/>
-          <w:u w:color="000000"/>
-          <w:shd w:val="nil" w:color="auto" w:fill="auto"/>
-          <w:rtl w:val="0"/>
-          <w:lang w:val="fr-FR"/>
-          <w14:textFill>
-            <w14:solidFill>
-              <w14:srgbClr w14:val="000000"/>
-            </w14:solidFill>
-          </w14:textFill>
-        </w:rPr>
-        <w:t>La directrice g</w:t>
-      </w:r>
-      <w:r>
-        <w:rPr>
-          <w:rStyle w:val="Aucun"/>
-          <w:rFonts w:ascii="Times New Roman" w:hAnsi="Times New Roman" w:hint="default"/>
-          <w:b w:val="1"/>
-          <w:bCs w:val="1"/>
-          <w:outline w:val="0"/>
-          <w:color w:val="000000"/>
-          <w:u w:color="000000"/>
-          <w:shd w:val="nil" w:color="auto" w:fill="auto"/>
-          <w:rtl w:val="0"/>
-          <w:lang w:val="fr-FR"/>
-          <w14:textFill>
-            <w14:solidFill>
-              <w14:srgbClr w14:val="000000"/>
-            </w14:solidFill>
-          </w14:textFill>
-        </w:rPr>
-        <w:t>é</w:t>
-      </w:r>
-      <w:r>
-        <w:rPr>
-          <w:rStyle w:val="Aucun"/>
-          <w:rFonts w:ascii="Times New Roman" w:hAnsi="Times New Roman"/>
-          <w:b w:val="1"/>
-          <w:bCs w:val="1"/>
-          <w:outline w:val="0"/>
-          <w:color w:val="000000"/>
-          <w:u w:color="000000"/>
-          <w:shd w:val="nil" w:color="auto" w:fill="auto"/>
-          <w:rtl w:val="0"/>
-          <w14:textFill>
-            <w14:solidFill>
-              <w14:srgbClr w14:val="000000"/>
-            </w14:solidFill>
-          </w14:textFill>
-        </w:rPr>
-        <w:t>n</w:t>
-      </w:r>
-      <w:r>
-        <w:rPr>
-          <w:rStyle w:val="Aucun"/>
-          <w:rFonts w:ascii="Times New Roman" w:hAnsi="Times New Roman" w:hint="default"/>
-          <w:b w:val="1"/>
-          <w:bCs w:val="1"/>
-          <w:outline w:val="0"/>
-          <w:color w:val="000000"/>
-          <w:u w:color="000000"/>
-          <w:shd w:val="nil" w:color="auto" w:fill="auto"/>
-          <w:rtl w:val="0"/>
-          <w:lang w:val="fr-FR"/>
-          <w14:textFill>
-            <w14:solidFill>
-              <w14:srgbClr w14:val="000000"/>
-            </w14:solidFill>
-          </w14:textFill>
-        </w:rPr>
-        <w:t>é</w:t>
-      </w:r>
-      <w:r>
-        <w:rPr>
-          <w:rStyle w:val="Aucun"/>
-          <w:rFonts w:ascii="Times New Roman" w:hAnsi="Times New Roman"/>
-          <w:b w:val="1"/>
-          <w:bCs w:val="1"/>
-          <w:outline w:val="0"/>
-          <w:color w:val="000000"/>
-          <w:u w:color="000000"/>
-          <w:shd w:val="nil" w:color="auto" w:fill="auto"/>
-          <w:rtl w:val="0"/>
-          <w:lang w:val="fr-FR"/>
-          <w14:textFill>
-            <w14:solidFill>
-              <w14:srgbClr w14:val="000000"/>
-            </w14:solidFill>
-          </w14:textFill>
-        </w:rPr>
-        <w:t>rale de l</w:t>
-      </w:r>
-      <w:r>
-        <w:rPr>
-          <w:rStyle w:val="Aucun"/>
-          <w:rFonts w:ascii="Times New Roman" w:hAnsi="Times New Roman" w:hint="default"/>
-          <w:b w:val="1"/>
-          <w:bCs w:val="1"/>
-          <w:outline w:val="0"/>
-          <w:color w:val="000000"/>
-          <w:u w:color="000000"/>
-          <w:shd w:val="nil" w:color="auto" w:fill="auto"/>
-          <w:rtl w:val="0"/>
-          <w:lang w:val="fr-FR"/>
-          <w14:textFill>
-            <w14:solidFill>
-              <w14:srgbClr w14:val="000000"/>
-            </w14:solidFill>
-          </w14:textFill>
-        </w:rPr>
-        <w:t>’é</w:t>
-      </w:r>
-      <w:r>
-        <w:rPr>
-          <w:rStyle w:val="Aucun"/>
-          <w:rFonts w:ascii="Times New Roman" w:hAnsi="Times New Roman"/>
-          <w:b w:val="1"/>
-          <w:bCs w:val="1"/>
-          <w:outline w:val="0"/>
-          <w:color w:val="000000"/>
-          <w:u w:color="000000"/>
-          <w:shd w:val="nil" w:color="auto" w:fill="auto"/>
-          <w:rtl w:val="0"/>
-          <w:lang w:val="fr-FR"/>
-          <w14:textFill>
-            <w14:solidFill>
-              <w14:srgbClr w14:val="000000"/>
-            </w14:solidFill>
-          </w14:textFill>
-        </w:rPr>
-        <w:t>nergie et du climat ;</w:t>
-      </w:r>
-    </w:p>
-    <w:p>
-      <w:pPr>
-        <w:pStyle w:val="Corps"/>
-        <w:widowControl w:val="1"/>
-        <w:rPr>
-          <w:rStyle w:val="Aucun"/>
-          <w:outline w:val="0"/>
-          <w:color w:val="000000"/>
-          <w:u w:color="000000"/>
-          <w:shd w:val="nil" w:color="auto" w:fill="auto"/>
-          <w14:textFill>
-            <w14:solidFill>
-              <w14:srgbClr w14:val="000000"/>
-            </w14:solidFill>
-          </w14:textFill>
-        </w:rPr>
-      </w:pPr>
-      <w:r>
-        <w:rPr>
-          <w:rStyle w:val="Aucun"/>
-          <w:rFonts w:ascii="Times New Roman" w:cs="Times New Roman" w:hAnsi="Times New Roman" w:eastAsia="Times New Roman"/>
-          <w:b w:val="1"/>
-          <w:bCs w:val="1"/>
-          <w:outline w:val="0"/>
-          <w:color w:val="000000"/>
-          <w:u w:color="000000"/>
-          <w:shd w:val="nil" w:color="auto" w:fill="auto"/>
-          <w:rtl w:val="0"/>
-          <w:lang w:val="fr-FR"/>
-          <w14:textFill>
-            <w14:solidFill>
-              <w14:srgbClr w14:val="000000"/>
-            </w14:solidFill>
-          </w14:textFill>
-        </w:rPr>
-        <w:tab/>
-        <w:t>Le directeur g</w:t>
-      </w:r>
-      <w:r>
-        <w:rPr>
-          <w:rStyle w:val="Aucun"/>
-          <w:rFonts w:ascii="Times New Roman" w:hAnsi="Times New Roman" w:hint="default"/>
-          <w:b w:val="1"/>
-          <w:bCs w:val="1"/>
-          <w:outline w:val="0"/>
-          <w:color w:val="000000"/>
-          <w:u w:color="000000"/>
-          <w:shd w:val="nil" w:color="auto" w:fill="auto"/>
-          <w:rtl w:val="0"/>
-          <w:lang w:val="fr-FR"/>
-          <w14:textFill>
-            <w14:solidFill>
-              <w14:srgbClr w14:val="000000"/>
-            </w14:solidFill>
-          </w14:textFill>
-        </w:rPr>
-        <w:t>é</w:t>
-      </w:r>
-      <w:r>
-        <w:rPr>
-          <w:rStyle w:val="Aucun"/>
-          <w:rFonts w:ascii="Times New Roman" w:hAnsi="Times New Roman"/>
-          <w:b w:val="1"/>
-          <w:bCs w:val="1"/>
-          <w:outline w:val="0"/>
-          <w:color w:val="000000"/>
-          <w:u w:color="000000"/>
-          <w:shd w:val="nil" w:color="auto" w:fill="auto"/>
-          <w:rtl w:val="0"/>
-          <w14:textFill>
-            <w14:solidFill>
-              <w14:srgbClr w14:val="000000"/>
-            </w14:solidFill>
-          </w14:textFill>
-        </w:rPr>
-        <w:t>n</w:t>
-      </w:r>
-      <w:r>
-        <w:rPr>
-          <w:rStyle w:val="Aucun"/>
-          <w:rFonts w:ascii="Times New Roman" w:hAnsi="Times New Roman" w:hint="default"/>
-          <w:b w:val="1"/>
-          <w:bCs w:val="1"/>
-          <w:outline w:val="0"/>
-          <w:color w:val="000000"/>
-          <w:u w:color="000000"/>
-          <w:shd w:val="nil" w:color="auto" w:fill="auto"/>
-          <w:rtl w:val="0"/>
-          <w:lang w:val="fr-FR"/>
-          <w14:textFill>
-            <w14:solidFill>
-              <w14:srgbClr w14:val="000000"/>
-            </w14:solidFill>
-          </w14:textFill>
-        </w:rPr>
-        <w:t>é</w:t>
-      </w:r>
-      <w:r>
-        <w:rPr>
-          <w:rStyle w:val="Aucun"/>
-          <w:rFonts w:ascii="Times New Roman" w:hAnsi="Times New Roman"/>
-          <w:b w:val="1"/>
-          <w:bCs w:val="1"/>
-          <w:outline w:val="0"/>
-          <w:color w:val="000000"/>
-          <w:u w:color="000000"/>
-          <w:shd w:val="nil" w:color="auto" w:fill="auto"/>
-          <w:rtl w:val="0"/>
-          <w:lang w:val="fr-FR"/>
-          <w14:textFill>
-            <w14:solidFill>
-              <w14:srgbClr w14:val="000000"/>
-            </w14:solidFill>
-          </w14:textFill>
-        </w:rPr>
-        <w:t xml:space="preserve">ral de la performance </w:t>
-      </w:r>
-      <w:r>
-        <w:rPr>
-          <w:rStyle w:val="Aucun"/>
-          <w:rFonts w:ascii="Times New Roman" w:hAnsi="Times New Roman" w:hint="default"/>
-          <w:b w:val="1"/>
-          <w:bCs w:val="1"/>
-          <w:outline w:val="0"/>
-          <w:color w:val="000000"/>
-          <w:u w:color="000000"/>
-          <w:shd w:val="nil" w:color="auto" w:fill="auto"/>
-          <w:rtl w:val="0"/>
-          <w:lang w:val="fr-FR"/>
-          <w14:textFill>
-            <w14:solidFill>
-              <w14:srgbClr w14:val="000000"/>
-            </w14:solidFill>
-          </w14:textFill>
-        </w:rPr>
-        <w:t>é</w:t>
-      </w:r>
-      <w:r>
-        <w:rPr>
-          <w:rStyle w:val="Aucun"/>
-          <w:rFonts w:ascii="Times New Roman" w:hAnsi="Times New Roman"/>
-          <w:b w:val="1"/>
-          <w:bCs w:val="1"/>
-          <w:outline w:val="0"/>
-          <w:color w:val="000000"/>
-          <w:u w:color="000000"/>
-          <w:shd w:val="nil" w:color="auto" w:fill="auto"/>
-          <w:rtl w:val="0"/>
-          <w:lang w:val="fr-FR"/>
-          <w14:textFill>
-            <w14:solidFill>
-              <w14:srgbClr w14:val="000000"/>
-            </w14:solidFill>
-          </w14:textFill>
-        </w:rPr>
-        <w:t>conomique et environnementale</w:t>
-      </w:r>
-    </w:p>
-    <w:p>
-      <w:pPr>
-        <w:pStyle w:val="Corps"/>
-        <w:widowControl w:val="1"/>
-        <w:spacing w:after="238"/>
-        <w:jc w:val="both"/>
-        <w:rPr>
-          <w:rStyle w:val="Aucun"/>
-          <w:outline w:val="0"/>
-          <w:color w:val="000000"/>
-          <w:u w:color="000000"/>
-          <w:shd w:val="nil" w:color="auto" w:fill="auto"/>
-          <w14:textFill>
-            <w14:solidFill>
-              <w14:srgbClr w14:val="000000"/>
-            </w14:solidFill>
-          </w14:textFill>
-        </w:rPr>
-      </w:pPr>
-      <w:r>
-        <w:rPr>
-          <w:rStyle w:val="Aucun"/>
-          <w:rFonts w:ascii="Times New Roman" w:hAnsi="Times New Roman"/>
-          <w:b w:val="1"/>
-          <w:bCs w:val="1"/>
-          <w:outline w:val="0"/>
-          <w:color w:val="000000"/>
-          <w:u w:color="000000"/>
-          <w:shd w:val="nil" w:color="auto" w:fill="auto"/>
-          <w:rtl w:val="0"/>
-          <w:lang w:val="fr-FR"/>
-          <w14:textFill>
-            <w14:solidFill>
-              <w14:srgbClr w14:val="000000"/>
-            </w14:solidFill>
-          </w14:textFill>
-        </w:rPr>
-        <w:t xml:space="preserve"> </w:t>
-        <w:tab/>
-        <w:t>des entreprises</w:t>
-      </w:r>
-      <w:r>
-        <w:rPr>
-          <w:rStyle w:val="Aucun"/>
-          <w:rFonts w:ascii="Times New Roman" w:hAnsi="Times New Roman" w:hint="default"/>
-          <w:b w:val="1"/>
-          <w:bCs w:val="1"/>
-          <w:outline w:val="0"/>
-          <w:color w:val="000000"/>
-          <w:u w:color="000000"/>
-          <w:shd w:val="nil" w:color="auto" w:fill="auto"/>
-          <w:rtl w:val="0"/>
-          <w:lang w:val="fr-FR"/>
-          <w14:textFill>
-            <w14:solidFill>
-              <w14:srgbClr w14:val="000000"/>
-            </w14:solidFill>
-          </w14:textFill>
-        </w:rPr>
-        <w:t> </w:t>
-      </w:r>
-      <w:r>
-        <w:rPr>
-          <w:rStyle w:val="Aucun"/>
-          <w:rFonts w:ascii="Times New Roman" w:hAnsi="Times New Roman"/>
-          <w:b w:val="1"/>
-          <w:bCs w:val="1"/>
-          <w:outline w:val="0"/>
-          <w:color w:val="000000"/>
-          <w:u w:color="000000"/>
-          <w:shd w:val="nil" w:color="auto" w:fill="auto"/>
-          <w:rtl w:val="0"/>
-          <w14:textFill>
-            <w14:solidFill>
-              <w14:srgbClr w14:val="000000"/>
-            </w14:solidFill>
-          </w14:textFill>
-        </w:rPr>
-        <w:t>;</w:t>
-      </w:r>
-    </w:p>
-    <w:p>
-      <w:pPr>
-        <w:pStyle w:val="Corps"/>
+        <w:pStyle w:val="Corps A"/>
         <w:widowControl w:val="1"/>
         <w:spacing w:after="238"/>
         <w:ind w:firstLine="720"/>
@@ -1576,6 +1603,7 @@
           <w:u w:color="000000"/>
           <w:shd w:val="nil" w:color="auto" w:fill="auto"/>
           <w:rtl w:val="0"/>
+          <w:lang w:val="fr-FR"/>
           <w14:textFill>
             <w14:solidFill>
               <w14:srgbClr w14:val="000000"/>
@@ -1587,7 +1615,7 @@
     </w:p>
     <w:p>
       <w:pPr>
-        <w:pStyle w:val="Corps"/>
+        <w:pStyle w:val="Corps A"/>
         <w:widowControl w:val="1"/>
         <w:spacing w:before="120" w:after="120"/>
         <w:ind w:firstLine="720"/>
@@ -1650,6 +1678,7 @@
           <w:u w:color="000000"/>
           <w:shd w:val="nil" w:color="auto" w:fill="auto"/>
           <w:rtl w:val="0"/>
+          <w:lang w:val="fr-FR"/>
           <w14:textFill>
             <w14:solidFill>
               <w14:srgbClr w14:val="000000"/>
@@ -1661,7 +1690,7 @@
     </w:p>
     <w:p>
       <w:pPr>
-        <w:pStyle w:val="Corps"/>
+        <w:pStyle w:val="Corps A"/>
         <w:widowControl w:val="1"/>
         <w:spacing w:before="120" w:after="120"/>
         <w:ind w:firstLine="720"/>
@@ -1952,7 +1981,7 @@
     </w:p>
     <w:p>
       <w:pPr>
-        <w:pStyle w:val="Corps"/>
+        <w:pStyle w:val="Corps A"/>
         <w:widowControl w:val="1"/>
         <w:spacing w:before="120" w:after="120"/>
         <w:ind w:firstLine="720"/>
@@ -2015,6 +2044,7 @@
           <w:u w:color="000000"/>
           <w:shd w:val="nil" w:color="auto" w:fill="auto"/>
           <w:rtl w:val="0"/>
+          <w:lang w:val="fr-FR"/>
           <w14:textFill>
             <w14:solidFill>
               <w14:srgbClr w14:val="000000"/>
@@ -2086,6 +2116,7 @@
           <w:u w:color="000000"/>
           <w:shd w:val="nil" w:color="auto" w:fill="auto"/>
           <w:rtl w:val="0"/>
+          <w:lang w:val="fr-FR"/>
           <w14:textFill>
             <w14:solidFill>
               <w14:srgbClr w14:val="000000"/>
@@ -2193,6 +2224,7 @@
           <w:u w:color="000000"/>
           <w:shd w:val="nil" w:color="auto" w:fill="auto"/>
           <w:rtl w:val="0"/>
+          <w:lang w:val="fr-FR"/>
           <w14:textFill>
             <w14:solidFill>
               <w14:srgbClr w14:val="000000"/>
@@ -2204,7 +2236,7 @@
     </w:p>
     <w:p>
       <w:pPr>
-        <w:pStyle w:val="Corps"/>
+        <w:pStyle w:val="Corps A"/>
         <w:widowControl w:val="1"/>
         <w:spacing w:before="369" w:after="363"/>
         <w:jc w:val="center"/>
@@ -2232,6 +2264,7 @@
           <w:u w:color="000000"/>
           <w:shd w:val="nil" w:color="auto" w:fill="auto"/>
           <w:rtl w:val="0"/>
+          <w:lang w:val="fr-FR"/>
           <w14:textFill>
             <w14:solidFill>
               <w14:srgbClr w14:val="000000"/>
@@ -2311,6 +2344,7 @@
           <w:u w:color="000000"/>
           <w:shd w:val="nil" w:color="auto" w:fill="auto"/>
           <w:rtl w:val="0"/>
+          <w:lang w:val="fr-FR"/>
           <w14:textFill>
             <w14:solidFill>
               <w14:srgbClr w14:val="000000"/>
@@ -2322,7 +2356,7 @@
     </w:p>
     <w:p>
       <w:pPr>
-        <w:pStyle w:val="Corps"/>
+        <w:pStyle w:val="Corps A"/>
         <w:widowControl w:val="1"/>
         <w:spacing w:before="240" w:after="240"/>
         <w:jc w:val="center"/>
@@ -2371,6 +2405,7 @@
           <w:shd w:val="nil" w:color="auto" w:fill="auto"/>
           <w:vertAlign w:val="superscript"/>
           <w:rtl w:val="0"/>
+          <w:lang w:val="fr-FR"/>
           <w14:textFill>
             <w14:solidFill>
               <w14:srgbClr w14:val="000000"/>
@@ -2382,7 +2417,7 @@
     </w:p>
     <w:p>
       <w:pPr>
-        <w:pStyle w:val="Corps"/>
+        <w:pStyle w:val="Corps A"/>
         <w:rPr>
           <w:rStyle w:val="Aucun"/>
           <w:outline w:val="0"/>
@@ -2405,6 +2440,7 @@
           <w:u w:color="000000"/>
           <w:shd w:val="nil" w:color="auto" w:fill="auto"/>
           <w:rtl w:val="0"/>
+          <w:lang w:val="fr-FR"/>
           <w14:textFill>
             <w14:solidFill>
               <w14:srgbClr w14:val="000000"/>
@@ -2512,6 +2548,7 @@
           <w:u w:color="000000"/>
           <w:shd w:val="nil" w:color="auto" w:fill="auto"/>
           <w:rtl w:val="0"/>
+          <w:lang w:val="fr-FR"/>
           <w14:textFill>
             <w14:solidFill>
               <w14:srgbClr w14:val="000000"/>
@@ -2583,6 +2620,7 @@
           <w:u w:color="000000"/>
           <w:shd w:val="nil" w:color="auto" w:fill="auto"/>
           <w:rtl w:val="0"/>
+          <w:lang w:val="fr-FR"/>
           <w14:textFill>
             <w14:solidFill>
               <w14:srgbClr w14:val="000000"/>
@@ -2654,6 +2692,7 @@
           <w:u w:color="000000"/>
           <w:shd w:val="nil" w:color="auto" w:fill="auto"/>
           <w:rtl w:val="0"/>
+          <w:lang w:val="fr-FR"/>
           <w14:textFill>
             <w14:solidFill>
               <w14:srgbClr w14:val="000000"/>
@@ -2689,6 +2728,7 @@
           <w:u w:color="000000"/>
           <w:shd w:val="nil" w:color="auto" w:fill="auto"/>
           <w:rtl w:val="0"/>
+          <w:lang w:val="fr-FR"/>
           <w14:textFill>
             <w14:solidFill>
               <w14:srgbClr w14:val="000000"/>
@@ -2724,6 +2764,7 @@
           <w:u w:color="000000"/>
           <w:shd w:val="nil" w:color="auto" w:fill="auto"/>
           <w:rtl w:val="0"/>
+          <w:lang w:val="fr-FR"/>
           <w14:textFill>
             <w14:solidFill>
               <w14:srgbClr w14:val="000000"/>
@@ -2975,6 +3016,7 @@
           <w:u w:color="000000"/>
           <w:shd w:val="nil" w:color="auto" w:fill="auto"/>
           <w:rtl w:val="0"/>
+          <w:lang w:val="fr-FR"/>
           <w14:textFill>
             <w14:solidFill>
               <w14:srgbClr w14:val="000000"/>
@@ -2986,7 +3028,7 @@
     </w:p>
     <w:p>
       <w:pPr>
-        <w:pStyle w:val="Corps"/>
+        <w:pStyle w:val="Corps A"/>
         <w:rPr>
           <w:rStyle w:val="Aucun"/>
           <w:outline w:val="0"/>
@@ -3081,6 +3123,7 @@
           <w:u w:color="000000"/>
           <w:shd w:val="nil" w:color="auto" w:fill="auto"/>
           <w:rtl w:val="0"/>
+          <w:lang w:val="fr-FR"/>
           <w14:textFill>
             <w14:solidFill>
               <w14:srgbClr w14:val="000000"/>
@@ -3092,7 +3135,7 @@
     </w:p>
     <w:p>
       <w:pPr>
-        <w:pStyle w:val="Corps"/>
+        <w:pStyle w:val="Corps A"/>
         <w:widowControl w:val="1"/>
         <w:rPr>
           <w:rStyle w:val="Aucun"/>
@@ -3101,6 +3144,7 @@
           <w:color w:val="000000"/>
           <w:u w:color="000000"/>
           <w:shd w:val="nil" w:color="auto" w:fill="auto"/>
+          <w:lang w:val="fr-FR"/>
           <w14:textFill>
             <w14:solidFill>
               <w14:srgbClr w14:val="000000"/>
@@ -3113,7 +3157,7 @@
       <w:tblPr>
         <w:tblW w:w="9444" w:type="dxa"/>
         <w:jc w:val="left"/>
-        <w:tblInd w:w="108" w:type="dxa"/>
+        <w:tblInd w:w="216" w:type="dxa"/>
         <w:tblBorders>
           <w:top w:val="single" w:color="ffffff" w:sz="8" w:space="0" w:shadow="0" w:frame="0"/>
           <w:left w:val="single" w:color="ffffff" w:sz="8" w:space="0" w:shadow="0" w:frame="0"/>
@@ -3136,7 +3180,7 @@
           <w:shd w:val="clear" w:color="auto" w:fill="d0ddef"/>
         </w:tblPrEx>
         <w:trPr>
-          <w:trHeight w:val="300" w:hRule="atLeast"/>
+          <w:trHeight w:val="310" w:hRule="atLeast"/>
         </w:trPr>
         <w:tc>
           <w:tcPr>
@@ -3198,7 +3242,7 @@
           </w:tcPr>
           <w:p>
             <w:pPr>
-              <w:pStyle w:val="Corps"/>
+              <w:pStyle w:val="Corps A"/>
             </w:pPr>
             <w:r>
               <w:rPr>
@@ -3272,7 +3316,7 @@
           </w:tcPr>
           <w:p>
             <w:pPr>
-              <w:pStyle w:val="Corps"/>
+              <w:pStyle w:val="Corps A"/>
             </w:pPr>
             <w:r>
               <w:rPr>
@@ -3332,7 +3376,7 @@
           <w:shd w:val="clear" w:color="auto" w:fill="d0ddef"/>
         </w:tblPrEx>
         <w:trPr>
-          <w:trHeight w:val="600" w:hRule="atLeast"/>
+          <w:trHeight w:val="610" w:hRule="atLeast"/>
         </w:trPr>
         <w:tc>
           <w:tcPr>
@@ -3354,7 +3398,7 @@
           </w:tcPr>
           <w:p>
             <w:pPr>
-              <w:pStyle w:val="Corps"/>
+              <w:pStyle w:val="Corps A"/>
             </w:pPr>
             <w:r>
               <w:rPr>
@@ -3388,7 +3432,7 @@
           </w:tcPr>
           <w:p>
             <w:pPr>
-              <w:pStyle w:val="Corps"/>
+              <w:pStyle w:val="Corps A"/>
             </w:pPr>
             <w:r>
               <w:rPr>
@@ -3462,7 +3506,7 @@
           </w:tcPr>
           <w:p>
             <w:pPr>
-              <w:pStyle w:val="Corps"/>
+              <w:pStyle w:val="Corps A"/>
             </w:pPr>
             <w:r>
               <w:rPr>
@@ -3516,7 +3560,7 @@
           </w:tcPr>
           <w:p>
             <w:pPr>
-              <w:pStyle w:val="Corps"/>
+              <w:pStyle w:val="Corps A"/>
             </w:pPr>
             <w:r>
               <w:rPr>
@@ -3554,7 +3598,8 @@
     </w:tbl>
     <w:p>
       <w:pPr>
-        <w:pStyle w:val="Corps"/>
+        <w:pStyle w:val="Corps A"/>
+        <w:ind w:left="108" w:hanging="108"/>
         <w:rPr>
           <w:rStyle w:val="Aucun"/>
           <w:rFonts w:ascii="Times New Roman" w:cs="Times New Roman" w:hAnsi="Times New Roman" w:eastAsia="Times New Roman"/>
@@ -3562,6 +3607,7 @@
           <w:color w:val="000000"/>
           <w:u w:color="000000"/>
           <w:shd w:val="nil" w:color="auto" w:fill="auto"/>
+          <w:lang w:val="fr-FR"/>
           <w14:textFill>
             <w14:solidFill>
               <w14:srgbClr w14:val="000000"/>
@@ -3572,7 +3618,26 @@
     </w:p>
     <w:p>
       <w:pPr>
-        <w:pStyle w:val="Corps"/>
+        <w:pStyle w:val="Corps A"/>
+        <w:rPr>
+          <w:rStyle w:val="Aucun"/>
+          <w:rFonts w:ascii="Times New Roman" w:cs="Times New Roman" w:hAnsi="Times New Roman" w:eastAsia="Times New Roman"/>
+          <w:outline w:val="0"/>
+          <w:color w:val="000000"/>
+          <w:u w:color="000000"/>
+          <w:shd w:val="nil" w:color="auto" w:fill="auto"/>
+          <w:lang w:val="fr-FR"/>
+          <w14:textFill>
+            <w14:solidFill>
+              <w14:srgbClr w14:val="000000"/>
+            </w14:solidFill>
+          </w14:textFill>
+        </w:rPr>
+      </w:pPr>
+    </w:p>
+    <w:p>
+      <w:pPr>
+        <w:pStyle w:val="Corps A"/>
         <w:widowControl w:val="1"/>
         <w:spacing w:before="240" w:after="240"/>
         <w:jc w:val="center"/>
@@ -3612,7 +3677,7 @@
     </w:p>
     <w:p>
       <w:pPr>
-        <w:pStyle w:val="Corps"/>
+        <w:pStyle w:val="Corps A"/>
         <w:widowControl w:val="1"/>
         <w:spacing w:after="120"/>
         <w:jc w:val="both"/>
@@ -3674,6 +3739,7 @@
           <w:u w:color="000000"/>
           <w:shd w:val="nil" w:color="auto" w:fill="auto"/>
           <w:rtl w:val="0"/>
+          <w:lang w:val="fr-FR"/>
           <w14:textFill>
             <w14:solidFill>
               <w14:srgbClr w14:val="000000"/>
@@ -3854,6 +3920,7 @@
           <w:u w:color="000000"/>
           <w:shd w:val="nil" w:color="auto" w:fill="auto"/>
           <w:rtl w:val="0"/>
+          <w:lang w:val="fr-FR"/>
           <w14:textFill>
             <w14:solidFill>
               <w14:srgbClr w14:val="000000"/>
@@ -3983,6 +4050,7 @@
           <w:u w:color="000000"/>
           <w:shd w:val="nil" w:color="auto" w:fill="auto"/>
           <w:rtl w:val="0"/>
+          <w:lang w:val="fr-FR"/>
           <w14:textFill>
             <w14:solidFill>
               <w14:srgbClr w14:val="000000"/>
@@ -4018,6 +4086,7 @@
           <w:u w:color="000000"/>
           <w:shd w:val="nil" w:color="auto" w:fill="auto"/>
           <w:rtl w:val="0"/>
+          <w:lang w:val="fr-FR"/>
           <w14:textFill>
             <w14:solidFill>
               <w14:srgbClr w14:val="000000"/>
@@ -4197,6 +4266,7 @@
           <w:u w:color="000000"/>
           <w:shd w:val="nil" w:color="auto" w:fill="auto"/>
           <w:rtl w:val="0"/>
+          <w:lang w:val="fr-FR"/>
           <w14:textFill>
             <w14:solidFill>
               <w14:srgbClr w14:val="000000"/>
@@ -4232,6 +4302,7 @@
           <w:u w:color="000000"/>
           <w:shd w:val="nil" w:color="auto" w:fill="auto"/>
           <w:rtl w:val="0"/>
+          <w:lang w:val="fr-FR"/>
           <w14:textFill>
             <w14:solidFill>
               <w14:srgbClr w14:val="000000"/>
@@ -4567,7 +4638,7 @@
     </w:p>
     <w:p>
       <w:pPr>
-        <w:pStyle w:val="Corps"/>
+        <w:pStyle w:val="Corps A"/>
         <w:widowControl w:val="1"/>
         <w:spacing w:before="240" w:after="240"/>
         <w:jc w:val="center"/>
@@ -4607,7 +4678,7 @@
     </w:p>
     <w:p>
       <w:pPr>
-        <w:pStyle w:val="Corps"/>
+        <w:pStyle w:val="Corps A"/>
         <w:widowControl w:val="1"/>
         <w:spacing w:after="120"/>
         <w:jc w:val="both"/>
@@ -4635,6 +4706,7 @@
           <w:u w:color="000000"/>
           <w:shd w:val="nil" w:color="auto" w:fill="auto"/>
           <w:rtl w:val="0"/>
+          <w:lang w:val="fr-FR"/>
           <w14:textFill>
             <w14:solidFill>
               <w14:srgbClr w14:val="000000"/>
@@ -4688,6 +4760,7 @@
           <w:u w:color="000000"/>
           <w:shd w:val="nil" w:color="auto" w:fill="auto"/>
           <w:rtl w:val="0"/>
+          <w:lang w:val="fr-FR"/>
           <w14:textFill>
             <w14:solidFill>
               <w14:srgbClr w14:val="000000"/>
@@ -4796,6 +4869,7 @@
           <w:u w:color="000000"/>
           <w:shd w:val="nil" w:color="auto" w:fill="auto"/>
           <w:rtl w:val="0"/>
+          <w:lang w:val="fr-FR"/>
           <w14:textFill>
             <w14:solidFill>
               <w14:srgbClr w14:val="000000"/>
@@ -4817,6 +4891,7 @@
           <w:u w:color="000000"/>
           <w:shd w:val="nil" w:color="auto" w:fill="auto"/>
           <w:rtl w:val="0"/>
+          <w:lang w:val="fr-FR"/>
           <w14:textFill>
             <w14:solidFill>
               <w14:srgbClr w14:val="000000"/>
@@ -4960,6 +5035,7 @@
           <w:u w:color="000000"/>
           <w:shd w:val="nil" w:color="auto" w:fill="auto"/>
           <w:rtl w:val="0"/>
+          <w:lang w:val="fr-FR"/>
           <w14:textFill>
             <w14:solidFill>
               <w14:srgbClr w14:val="000000"/>
@@ -4995,6 +5071,7 @@
           <w:u w:color="000000"/>
           <w:shd w:val="nil" w:color="auto" w:fill="auto"/>
           <w:rtl w:val="0"/>
+          <w:lang w:val="fr-FR"/>
           <w14:textFill>
             <w14:solidFill>
               <w14:srgbClr w14:val="000000"/>
@@ -5174,6 +5251,7 @@
           <w:u w:color="000000"/>
           <w:shd w:val="nil" w:color="auto" w:fill="auto"/>
           <w:rtl w:val="0"/>
+          <w:lang w:val="fr-FR"/>
           <w14:textFill>
             <w14:solidFill>
               <w14:srgbClr w14:val="000000"/>
@@ -5209,6 +5287,7 @@
           <w:u w:color="000000"/>
           <w:shd w:val="nil" w:color="auto" w:fill="auto"/>
           <w:rtl w:val="0"/>
+          <w:lang w:val="fr-FR"/>
           <w14:textFill>
             <w14:solidFill>
               <w14:srgbClr w14:val="000000"/>
@@ -5676,6 +5755,7 @@
           <w:u w:color="000000"/>
           <w:shd w:val="nil" w:color="auto" w:fill="auto"/>
           <w:rtl w:val="0"/>
+          <w:lang w:val="fr-FR"/>
           <w14:textFill>
             <w14:solidFill>
               <w14:srgbClr w14:val="000000"/>
@@ -6107,7 +6187,7 @@
     </w:p>
     <w:p>
       <w:pPr>
-        <w:pStyle w:val="Corps"/>
+        <w:pStyle w:val="Corps A"/>
         <w:widowControl w:val="1"/>
         <w:spacing w:before="240" w:after="240"/>
         <w:jc w:val="center"/>
@@ -6147,7 +6227,7 @@
     </w:p>
     <w:p>
       <w:pPr>
-        <w:pStyle w:val="Corps"/>
+        <w:pStyle w:val="Corps A"/>
         <w:widowControl w:val="1"/>
         <w:jc w:val="both"/>
         <w:rPr>
@@ -6496,6 +6576,7 @@
           <w:u w:color="000000"/>
           <w:shd w:val="nil" w:color="auto" w:fill="auto"/>
           <w:rtl w:val="0"/>
+          <w:lang w:val="fr-FR"/>
           <w14:textFill>
             <w14:solidFill>
               <w14:srgbClr w14:val="000000"/>
@@ -6855,6 +6936,7 @@
           <w:u w:color="000000"/>
           <w:shd w:val="nil" w:color="auto" w:fill="auto"/>
           <w:rtl w:val="0"/>
+          <w:lang w:val="fr-FR"/>
           <w14:textFill>
             <w14:solidFill>
               <w14:srgbClr w14:val="000000"/>
@@ -6926,6 +7008,7 @@
           <w:u w:color="000000"/>
           <w:shd w:val="nil" w:color="auto" w:fill="auto"/>
           <w:rtl w:val="0"/>
+          <w:lang w:val="fr-FR"/>
           <w14:textFill>
             <w14:solidFill>
               <w14:srgbClr w14:val="000000"/>
@@ -7393,6 +7476,7 @@
           <w:u w:color="000000"/>
           <w:shd w:val="nil" w:color="auto" w:fill="auto"/>
           <w:rtl w:val="0"/>
+          <w:lang w:val="fr-FR"/>
           <w14:textFill>
             <w14:solidFill>
               <w14:srgbClr w14:val="000000"/>
@@ -7404,7 +7488,7 @@
     </w:p>
     <w:p>
       <w:pPr>
-        <w:pStyle w:val="Corps"/>
+        <w:pStyle w:val="Corps A"/>
         <w:widowControl w:val="1"/>
         <w:spacing w:before="240" w:after="240"/>
         <w:jc w:val="center"/>
@@ -7444,7 +7528,7 @@
     </w:p>
     <w:p>
       <w:pPr>
-        <w:pStyle w:val="Corps"/>
+        <w:pStyle w:val="Corps A"/>
         <w:widowControl w:val="1"/>
         <w:spacing w:after="120"/>
         <w:jc w:val="both"/>
@@ -7651,6 +7735,7 @@
           <w:u w:color="000000"/>
           <w:shd w:val="nil" w:color="auto" w:fill="auto"/>
           <w:rtl w:val="0"/>
+          <w:lang w:val="fr-FR"/>
           <w14:textFill>
             <w14:solidFill>
               <w14:srgbClr w14:val="000000"/>
@@ -7762,6 +7847,7 @@
           <w:u w:color="000000"/>
           <w:shd w:val="nil" w:color="auto" w:fill="auto"/>
           <w:rtl w:val="0"/>
+          <w:lang w:val="fr-FR"/>
           <w14:textFill>
             <w14:solidFill>
               <w14:srgbClr w14:val="000000"/>
@@ -7797,6 +7883,7 @@
           <w:u w:color="000000"/>
           <w:shd w:val="nil" w:color="auto" w:fill="auto"/>
           <w:rtl w:val="0"/>
+          <w:lang w:val="fr-FR"/>
           <w14:textFill>
             <w14:solidFill>
               <w14:srgbClr w14:val="000000"/>
@@ -7808,7 +7895,7 @@
     </w:p>
     <w:p>
       <w:pPr>
-        <w:pStyle w:val="Corps"/>
+        <w:pStyle w:val="Corps A"/>
         <w:widowControl w:val="1"/>
         <w:spacing w:after="120"/>
         <w:jc w:val="both"/>
@@ -7819,6 +7906,7 @@
           <w:color w:val="000000"/>
           <w:u w:color="000000"/>
           <w:shd w:val="nil" w:color="auto" w:fill="auto"/>
+          <w:lang w:val="fr-FR"/>
           <w14:textFill>
             <w14:solidFill>
               <w14:srgbClr w14:val="000000"/>
@@ -7829,7 +7917,7 @@
     </w:p>
     <w:p>
       <w:pPr>
-        <w:pStyle w:val="Corps"/>
+        <w:pStyle w:val="Corps A"/>
         <w:widowControl w:val="1"/>
         <w:spacing w:before="482" w:after="544"/>
         <w:ind w:firstLine="720"/>
@@ -7867,7 +7955,7 @@
     </w:p>
     <w:p>
       <w:pPr>
-        <w:pStyle w:val="Corps"/>
+        <w:pStyle w:val="Corps A"/>
         <w:widowControl w:val="1"/>
         <w:ind w:firstLine="720"/>
         <w:rPr>
@@ -7928,6 +8016,7 @@
           <w:u w:color="000000"/>
           <w:shd w:val="nil" w:color="auto" w:fill="auto"/>
           <w:rtl w:val="0"/>
+          <w:lang w:val="fr-FR"/>
           <w14:textFill>
             <w14:solidFill>
               <w14:srgbClr w14:val="000000"/>
@@ -8035,6 +8124,7 @@
           <w:u w:color="000000"/>
           <w:shd w:val="nil" w:color="auto" w:fill="auto"/>
           <w:rtl w:val="0"/>
+          <w:lang w:val="fr-FR"/>
           <w14:textFill>
             <w14:solidFill>
               <w14:srgbClr w14:val="000000"/>
@@ -8082,7 +8172,7 @@
     </w:p>
     <w:p>
       <w:pPr>
-        <w:pStyle w:val="Corps"/>
+        <w:pStyle w:val="Corps A"/>
         <w:widowControl w:val="1"/>
         <w:ind w:firstLine="720"/>
         <w:rPr>
@@ -8143,6 +8233,7 @@
           <w:u w:color="000000"/>
           <w:shd w:val="nil" w:color="auto" w:fill="auto"/>
           <w:rtl w:val="0"/>
+          <w:lang w:val="fr-FR"/>
           <w14:textFill>
             <w14:solidFill>
               <w14:srgbClr w14:val="000000"/>
@@ -8178,6 +8269,7 @@
           <w:u w:color="000000"/>
           <w:shd w:val="nil" w:color="auto" w:fill="auto"/>
           <w:rtl w:val="0"/>
+          <w:lang w:val="fr-FR"/>
           <w14:textFill>
             <w14:solidFill>
               <w14:srgbClr w14:val="000000"/>
@@ -8249,6 +8341,7 @@
           <w:u w:color="000000"/>
           <w:shd w:val="nil" w:color="auto" w:fill="auto"/>
           <w:rtl w:val="0"/>
+          <w:lang w:val="fr-FR"/>
           <w14:textFill>
             <w14:solidFill>
               <w14:srgbClr w14:val="000000"/>
@@ -8296,7 +8389,7 @@
     </w:p>
     <w:p>
       <w:pPr>
-        <w:pStyle w:val="Corps"/>
+        <w:pStyle w:val="Corps A"/>
         <w:widowControl w:val="1"/>
         <w:ind w:firstLine="720"/>
         <w:rPr>
@@ -8306,6 +8399,7 @@
           <w:color w:val="000000"/>
           <w:u w:color="000000"/>
           <w:shd w:val="nil" w:color="auto" w:fill="auto"/>
+          <w:lang w:val="fr-FR"/>
           <w14:textFill>
             <w14:solidFill>
               <w14:srgbClr w14:val="000000"/>
@@ -8316,7 +8410,7 @@
     </w:p>
     <w:p>
       <w:pPr>
-        <w:pStyle w:val="Corps"/>
+        <w:pStyle w:val="Corps A"/>
         <w:widowControl w:val="1"/>
         <w:ind w:firstLine="720"/>
         <w:rPr>
@@ -8326,6 +8420,7 @@
           <w:color w:val="000000"/>
           <w:u w:color="000000"/>
           <w:shd w:val="nil" w:color="auto" w:fill="auto"/>
+          <w:lang w:val="fr-FR"/>
           <w14:textFill>
             <w14:solidFill>
               <w14:srgbClr w14:val="000000"/>
@@ -8336,7 +8431,7 @@
     </w:p>
     <w:p>
       <w:pPr>
-        <w:pStyle w:val="Corps"/>
+        <w:pStyle w:val="Corps A"/>
         <w:widowControl w:val="1"/>
         <w:ind w:firstLine="720"/>
         <w:rPr>
@@ -8346,6 +8441,7 @@
           <w:color w:val="000000"/>
           <w:u w:color="000000"/>
           <w:shd w:val="nil" w:color="auto" w:fill="auto"/>
+          <w:lang w:val="fr-FR"/>
           <w14:textFill>
             <w14:solidFill>
               <w14:srgbClr w14:val="000000"/>
@@ -8356,7 +8452,7 @@
     </w:p>
     <w:p>
       <w:pPr>
-        <w:pStyle w:val="Corps"/>
+        <w:pStyle w:val="Corps A"/>
         <w:widowControl w:val="1"/>
         <w:spacing w:after="238"/>
         <w:ind w:firstLine="720"/>
@@ -8403,7 +8499,7 @@
     </w:p>
     <w:p>
       <w:pPr>
-        <w:pStyle w:val="Corps"/>
+        <w:pStyle w:val="Corps A"/>
         <w:widowControl w:val="1"/>
         <w:spacing w:after="238"/>
         <w:ind w:firstLine="720"/>
@@ -8415,6 +8511,7 @@
           <w:color w:val="000000"/>
           <w:u w:color="000000"/>
           <w:shd w:val="nil" w:color="auto" w:fill="auto"/>
+          <w:lang w:val="fr-FR"/>
           <w14:textFill>
             <w14:solidFill>
               <w14:srgbClr w14:val="000000"/>
@@ -8425,7 +8522,7 @@
     </w:p>
     <w:p>
       <w:pPr>
-        <w:pStyle w:val="Corps"/>
+        <w:pStyle w:val="Corps A"/>
         <w:widowControl w:val="1"/>
         <w:rPr>
           <w:rStyle w:val="Aucun"/>
@@ -8485,6 +8582,7 @@
           <w:u w:color="000000"/>
           <w:shd w:val="nil" w:color="auto" w:fill="auto"/>
           <w:rtl w:val="0"/>
+          <w:lang w:val="fr-FR"/>
           <w14:textFill>
             <w14:solidFill>
               <w14:srgbClr w14:val="000000"/>
@@ -8568,7 +8666,7 @@
     </w:p>
     <w:p>
       <w:pPr>
-        <w:pStyle w:val="Corps"/>
+        <w:pStyle w:val="Corps A"/>
         <w:widowControl w:val="1"/>
         <w:rPr>
           <w:rStyle w:val="Aucun"/>
@@ -8628,6 +8726,7 @@
           <w:u w:color="000000"/>
           <w:shd w:val="nil" w:color="auto" w:fill="auto"/>
           <w:rtl w:val="0"/>
+          <w:lang w:val="fr-FR"/>
           <w14:textFill>
             <w14:solidFill>
               <w14:srgbClr w14:val="000000"/>
@@ -8675,7 +8774,7 @@
     </w:p>
     <w:p>
       <w:pPr>
-        <w:pStyle w:val="Corps"/>
+        <w:pStyle w:val="Corps A"/>
         <w:widowControl w:val="1"/>
       </w:pPr>
       <w:r>
@@ -8823,13 +8922,11 @@
     <w:p>
       <w:pPr>
         <w:pStyle w:val="Par défaut"/>
-        <w:bidi w:val="0"/>
       </w:pPr>
     </w:p>
     <w:p>
       <w:pPr>
         <w:pStyle w:val="Par défaut"/>
-        <w:bidi w:val="0"/>
       </w:pPr>
       <w:r>
         <w:rPr>
@@ -8844,13 +8941,11 @@
     <w:p>
       <w:pPr>
         <w:pStyle w:val="Par défaut"/>
-        <w:bidi w:val="0"/>
       </w:pPr>
     </w:p>
     <w:p>
       <w:pPr>
         <w:pStyle w:val="Par défaut"/>
-        <w:bidi w:val="0"/>
       </w:pPr>
       <w:r>
         <w:rPr>
@@ -8865,13 +8960,11 @@
     <w:p>
       <w:pPr>
         <w:pStyle w:val="Par défaut"/>
-        <w:bidi w:val="0"/>
       </w:pPr>
     </w:p>
     <w:p>
       <w:pPr>
         <w:pStyle w:val="Par défaut"/>
-        <w:bidi w:val="0"/>
       </w:pPr>
       <w:r>
         <w:rPr>
@@ -9231,9 +9324,9 @@
       <w:lang w:val="fr-FR"/>
     </w:rPr>
   </w:style>
-  <w:style w:type="paragraph" w:styleId="Corps">
-    <w:name w:val="Corps"/>
-    <w:next w:val="Corps"/>
+  <w:style w:type="paragraph" w:styleId="Corps A">
+    <w:name w:val="Corps A"/>
+    <w:next w:val="Corps A"/>
     <w:pPr>
       <w:keepNext w:val="0"/>
       <w:keepLines w:val="0"/>
@@ -9267,8 +9360,9 @@
       <w:u w:val="none" w:color="000000"/>
       <w:shd w:val="nil" w:color="auto" w:fill="auto"/>
       <w:vertAlign w:val="baseline"/>
-      <w14:textOutline>
+      <w14:textOutline w14:w="12700" w14:cap="flat">
         <w14:noFill/>
+        <w14:miter w14:lim="400000"/>
       </w14:textOutline>
       <w14:textFill>
         <w14:solidFill>
@@ -9310,11 +9404,12 @@
       <w:position w:val="0"/>
       <w:sz w:val="24"/>
       <w:szCs w:val="24"/>
-      <w:u w:val="none"/>
+      <w:u w:val="none" w:color="000000"/>
       <w:shd w:val="nil" w:color="auto" w:fill="auto"/>
       <w:vertAlign w:val="baseline"/>
-      <w14:textOutline>
+      <w14:textOutline w14:w="12700" w14:cap="flat">
         <w14:noFill/>
+        <w14:miter w14:lim="400000"/>
       </w14:textOutline>
       <w14:textFill>
         <w14:solidFill>
@@ -9607,17 +9702,17 @@
         <a:solidFill>
           <a:srgbClr val="FFFFFF"/>
         </a:solidFill>
-        <a:ln w="12700" cap="flat">
+        <a:ln w="25400" cap="flat">
           <a:solidFill>
             <a:schemeClr val="accent1"/>
           </a:solidFill>
           <a:prstDash val="solid"/>
-          <a:miter lim="800000"/>
+          <a:round/>
         </a:ln>
         <a:effectLst/>
         <a:sp3d/>
       </a:spPr>
-      <a:bodyPr rot="0" spcFirstLastPara="1" vertOverflow="overflow" horzOverflow="overflow" vert="horz" wrap="square" lIns="45719" tIns="45719" rIns="45719" bIns="45719" numCol="1" spcCol="38100" rtlCol="0" anchor="ctr" upright="0">
+      <a:bodyPr rot="0" spcFirstLastPara="1" vertOverflow="overflow" horzOverflow="overflow" vert="horz" wrap="square" lIns="45718" tIns="45718" rIns="45718" bIns="45718" numCol="1" spcCol="38100" rtlCol="0" anchor="ctr" upright="0">
         <a:spAutoFit/>
       </a:bodyPr>
       <a:lstStyle>
@@ -9645,10 +9740,10 @@
             </a:solidFill>
             <a:effectLst/>
             <a:uFillTx/>
-            <a:latin typeface="Calibri"/>
-            <a:ea typeface="Calibri"/>
-            <a:cs typeface="Calibri"/>
-            <a:sym typeface="Calibri"/>
+            <a:latin typeface="+mn-lt"/>
+            <a:ea typeface="+mn-ea"/>
+            <a:cs typeface="+mn-cs"/>
+            <a:sym typeface="Helvetica Neue"/>
           </a:defRPr>
         </a:defPPr>
         <a:lvl1pPr marL="0" marR="0" indent="0" algn="l" defTabSz="914400" rtl="0" fontAlgn="auto" latinLnBrk="1" hangingPunct="0">
@@ -9896,12 +9991,12 @@
     <a:lnDef>
       <a:spPr>
         <a:noFill/>
-        <a:ln w="12700" cap="flat">
+        <a:ln w="25400" cap="flat">
           <a:solidFill>
             <a:schemeClr val="accent1"/>
           </a:solidFill>
           <a:prstDash val="solid"/>
-          <a:miter lim="800000"/>
+          <a:round/>
         </a:ln>
         <a:effectLst/>
         <a:sp3d/>
@@ -10188,7 +10283,7 @@
         <a:effectLst/>
         <a:sp3d/>
       </a:spPr>
-      <a:bodyPr rot="0" spcFirstLastPara="1" vertOverflow="overflow" horzOverflow="overflow" vert="horz" wrap="square" lIns="45719" tIns="45719" rIns="45719" bIns="45719" numCol="1" spcCol="38100" rtlCol="0" anchor="t" upright="0">
+      <a:bodyPr rot="0" spcFirstLastPara="1" vertOverflow="overflow" horzOverflow="overflow" vert="horz" wrap="square" lIns="45718" tIns="45718" rIns="45718" bIns="45718" numCol="1" spcCol="38100" rtlCol="0" anchor="t" upright="0">
         <a:spAutoFit/>
       </a:bodyPr>
       <a:lstStyle>
@@ -10216,10 +10311,10 @@
             </a:solidFill>
             <a:effectLst/>
             <a:uFillTx/>
-            <a:latin typeface="Calibri"/>
-            <a:ea typeface="Calibri"/>
-            <a:cs typeface="Calibri"/>
-            <a:sym typeface="Calibri"/>
+            <a:latin typeface="+mn-lt"/>
+            <a:ea typeface="+mn-ea"/>
+            <a:cs typeface="+mn-cs"/>
+            <a:sym typeface="Helvetica Neue"/>
           </a:defRPr>
         </a:defPPr>
         <a:lvl1pPr marL="0" marR="0" indent="0" algn="l" defTabSz="914400" rtl="0" fontAlgn="auto" latinLnBrk="1" hangingPunct="0">

</xml_diff>